<commit_message>
mise a jour de tout mon code avec le fichier json
</commit_message>
<xml_diff>
--- a/output/conventionGenerée.docx
+++ b/output/conventionGenerée.docx
@@ -190,7 +190,7 @@
                 <w:i/>
                 <w:sz w:val="22"/>
               </w:rPr>
-              <w:t>Entre  2025</w:t>
+              <w:t>Entre  2022</w:t>
             </w:r>
             <w:r>
               <w:rPr>
@@ -755,7 +755,7 @@
                 <w:sz w:val="16"/>
                 <w:szCs w:val="16"/>
               </w:rPr>
-              <w:t>Nom : Entreprise X</w:t>
+              <w:t>Nom : Organisme</w:t>
             </w:r>
             <w:r>
               <w:rPr>
@@ -842,7 +842,7 @@
                 <w:sz w:val="16"/>
                 <w:szCs w:val="16"/>
               </w:rPr>
-              <w:t xml:space="preserve">Adresse : 456 Rue des Champs</w:t>
+              <w:t xml:space="preserve">Adresse : Adresse</w:t>
             </w:r>
             <w:r>
               <w:rPr>
@@ -939,7 +939,7 @@
             </w:pPr>
             <w:fldSimple w:instr=" MERGEFIELD &quot;NOM_REPRESENTANT_ORG&quot; ">
               <w:r>
-                <w:t>Julie Blanc</w:t>
+                <w:t>RepNom</w:t>
               </w:r>
             </w:fldSimple>
           </w:p>
@@ -959,7 +959,7 @@
                 <w:sz w:val="16"/>
                 <w:szCs w:val="16"/>
               </w:rPr>
-              <w:t xml:space="preserve">Qualité du représentant : Directrice</w:t>
+              <w:t xml:space="preserve">Qualité du représentant : RepQualite</w:t>
             </w:r>
             <w:r>
               <w:rPr>
@@ -1038,7 +1038,7 @@
                 <w:sz w:val="16"/>
                 <w:szCs w:val="16"/>
               </w:rPr>
-              <w:t xml:space="preserve">Service dans lequel le stage sera effectué : Informatique</w:t>
+              <w:t xml:space="preserve">Service dans lequel le stage sera effectué : Service</w:t>
             </w:r>
             <w:r>
               <w:rPr>
@@ -1118,7 +1118,7 @@
                 <w:szCs w:val="16"/>
               </w:rPr>
               <w:sym w:font="Wingdings" w:char="F028"/>
-              <w:t xml:space="preserve"> 07.89.45.61.23</w:t>
+              <w:t xml:space="preserve"> 01.23.45.67.89</w:t>
             </w:r>
             <w:r>
               <w:rPr>
@@ -1206,7 +1206,7 @@
                 <w:sz w:val="16"/>
                 <w:szCs w:val="16"/>
               </w:rPr>
-              <w:t>mél : contact@entreprise-x.com</w:t>
+              <w:t>mél : organisme@example.com</w:t>
             </w:r>
             <w:proofErr w:type="gramEnd"/>
             <w:r>
@@ -1294,7 +1294,7 @@
                 <w:sz w:val="16"/>
                 <w:szCs w:val="16"/>
               </w:rPr>
-              <w:t>Lieu du stage (si différent de l’adresse de l’organisme)  : Paris</w:t>
+              <w:t>Lieu du stage (si différent de l’adresse de l’organisme)  : Lieu</w:t>
             </w:r>
             <w:r>
               <w:rPr>
@@ -1586,7 +1586,7 @@
                 <w:sz w:val="16"/>
                 <w:szCs w:val="18"/>
               </w:rPr>
-              <w:t>Nom : Dupont      Prénom : Marie      Sexe : H      Né(e) le : 1999-05-21</w:t>
+              <w:t>Nom : John      Prénom :       Sexe : H      Né(e) le : 2000-01-01</w:t>
             </w:r>
             <w:r>
               <w:rPr>
@@ -1900,7 +1900,7 @@
                 <w:sz w:val="16"/>
                 <w:szCs w:val="18"/>
               </w:rPr>
-              <w:t xml:space="preserve">Adresse : 123 Rue Principale</w:t>
+              <w:t xml:space="preserve">Adresse : 123 rue Exemple</w:t>
             </w:r>
             <w:r>
               <w:rPr>
@@ -1986,7 +1986,7 @@
                 <w:szCs w:val="18"/>
               </w:rPr>
               <w:sym w:font="Wingdings" w:char="F028"/>
-              <w:t xml:space="preserve">  01.23.45.67.89    . mél :   marie.durand@example.com  </w:t>
+              <w:t xml:space="preserve">  01.23.45.67.89    . mél :     </w:t>
             </w:r>
             <w:r>
               <w:rPr>
@@ -2375,7 +2375,7 @@
                 <w:sz w:val="16"/>
                 <w:szCs w:val="16"/>
               </w:rPr>
-              <w:t>Sujet de Stage : Développement d'une application web</w:t>
+              <w:t>Sujet de Stage : StageSujet</w:t>
             </w:r>
             <w:r>
               <w:rPr>
@@ -2464,7 +2464,7 @@
                 <w:sz w:val="16"/>
                 <w:szCs w:val="16"/>
               </w:rPr>
-              <w:t xml:space="preserve">Dates : Du 2025-01-15 Au 2025-07-15</w:t>
+              <w:t xml:space="preserve">Dates : Du 2022-01-01 Au 2022-06-30</w:t>
             </w:r>
             <w:r>
               <w:rPr>
@@ -2616,7 +2616,7 @@
                 <w:sz w:val="16"/>
                 <w:szCs w:val="16"/>
               </w:rPr>
-              <w:t xml:space="preserve">Représentant une durée totale de 6 mois Semaines / Mois (rayer la mention inutile) </w:t>
+              <w:t xml:space="preserve">Représentant une durée totale de 5 mois Semaines / Mois (rayer la mention inutile) </w:t>
             </w:r>
             <w:r>
               <w:rPr>
@@ -2739,7 +2739,7 @@
                 <w:sz w:val="16"/>
                 <w:szCs w:val="16"/>
               </w:rPr>
-              <w:t xml:space="preserve">Et correspondant à …180….. jours de présence effective dans l’organisme d’accueil </w:t>
+              <w:t xml:space="preserve">Et correspondant à …20….. jours de présence effective dans l’organisme d’accueil </w:t>
             </w:r>
             <w:r>
               <w:rPr>
@@ -2891,7 +2891,7 @@
                 <w:sz w:val="16"/>
                 <w:szCs w:val="16"/>
               </w:rPr>
-              <w:t xml:space="preserve">Nombre total d’heures de présence effective dans l’organisme d’accueil pour la durée du stage (plafond par année universitaire et par organisme = 924h) 720 h</w:t>
+              <w:t xml:space="preserve">Nombre total d’heures de présence effective dans l’organisme d’accueil pour la durée du stage (plafond par année universitaire et par organisme = 924h) 200 h</w:t>
             </w:r>
             <w:r>
               <w:rPr>
@@ -3154,7 +3154,7 @@
                 <w:sz w:val="16"/>
                 <w:szCs w:val="18"/>
               </w:rPr>
-              <w:t>Nom et prénom de l’enseignant référent : Marie Durand</w:t>
+              <w:t>Nom et prénom de l’enseignant référent : null TuteurNom</w:t>
             </w:r>
             <w:r>
               <w:rPr>
@@ -3290,7 +3290,7 @@
                 <w:szCs w:val="18"/>
               </w:rPr>
               <w:sym w:font="Wingdings" w:char="F028"/>
-              <w:t xml:space="preserve"> 01 48 70 37 12 mél : marie.durand@example.com</w:t>
+              <w:t xml:space="preserve"> 01 48 70 37 12 mél : </w:t>
             </w:r>
             <w:r>
               <w:rPr>
@@ -3504,7 +3504,7 @@
             </w:pPr>
             <w:fldSimple w:instr=" MERGEFIELD PRENOM_ENCADRANT ">
               <w:r>
-                <w:t>Paul Martin</w:t>
+                <w:t xml:space="preserve"> MaitreDeStageNom</w:t>
               </w:r>
             </w:fldSimple>
             <w:r>
@@ -3532,7 +3532,7 @@
                 <w:sz w:val="16"/>
                 <w:szCs w:val="18"/>
               </w:rPr>
-              <w:t xml:space="preserve">Fonction : Responsable</w:t>
+              <w:t xml:space="preserve">Fonction : Fonction</w:t>
             </w:r>
             <w:r>
               <w:rPr>
@@ -3615,7 +3615,7 @@
                 <w:szCs w:val="18"/>
               </w:rPr>
               <w:sym w:font="Wingdings" w:char="F028"/>
-              <w:t xml:space="preserve"> 09.87.65.43.21    mél :  paul.martin@example.com</w:t>
+              <w:t xml:space="preserve"> 01.23.45.67.89    mél :  </w:t>
             </w:r>
             <w:r>
               <w:rPr>
@@ -3830,7 +3830,7 @@
                 <w:sz w:val="16"/>
                 <w:szCs w:val="18"/>
               </w:rPr>
-              <w:t xml:space="preserve">Caisse primaire d’assurance maladie à contacter en cas d’accident (lieu de domicile du stagiaire  sauf exception) : CPAM Paris </w:t>
+              <w:t xml:space="preserve">Caisse primaire d’assurance maladie à contacter en cas d’accident (lieu de domicile du stagiaire  sauf exception) : CPAM123 </w:t>
             </w:r>
             <w:r>
               <w:rPr>
@@ -4209,7 +4209,7 @@
                 <w:rFonts w:ascii="Arial Narrow" w:hAnsi="Arial Narrow"/>
                 <w:sz w:val="18"/>
               </w:rPr>
-              <w:t xml:space="preserve">Conformément au PPN, Professionnel.</w:t>
+              <w:t xml:space="preserve">Conformément au PPN, professionnel.</w:t>
             </w:r>
             <w:r>
               <w:rPr>
@@ -5011,7 +5011,7 @@
                 <w:rFonts w:ascii="Arial Narrow" w:hAnsi="Arial Narrow"/>
                 <w:sz w:val="18"/>
               </w:rPr>
-              <w:t xml:space="preserve"> 15€</w:t>
+              <w:t xml:space="preserve"> 10€</w:t>
             </w:r>
             <w:r>
               <w:rPr>
@@ -7653,7 +7653,7 @@
                 <w:rFonts w:ascii="Arial Narrow" w:hAnsi="Arial Narrow" w:cs="Arial"/>
                 <w:szCs w:val="18"/>
               </w:rPr>
-              <w:t>Nom : Paul Martin</w:t>
+              <w:t>Nom :  MaitreDeStageNom</w:t>
             </w:r>
             <w:r>
               <w:rPr>
@@ -7855,7 +7855,7 @@
                 <w:rFonts w:ascii="Arial Narrow" w:hAnsi="Arial Narrow" w:cs="Arial"/>
                 <w:szCs w:val="18"/>
               </w:rPr>
-              <w:t xml:space="preserve">Nom : Julie Blanc</w:t>
+              <w:t xml:space="preserve">Nom : RepNom</w:t>
             </w:r>
             <w:r>
               <w:rPr>
@@ -8146,7 +8146,7 @@
               <w:rPr>
                 <w:rFonts w:ascii="Arial Narrow" w:hAnsi="Arial Narrow" w:cs="Arial"/>
               </w:rPr>
-              <w:t xml:space="preserve">Nom : Marie Dupont</w:t>
+              <w:t xml:space="preserve">Nom :  John</w:t>
             </w:r>
             <w:r>
               <w:rPr>
@@ -8402,7 +8402,7 @@
                 <w:rFonts w:ascii="Arial Narrow" w:hAnsi="Arial Narrow" w:cs="Arial"/>
                 <w:szCs w:val="18"/>
               </w:rPr>
-              <w:t xml:space="preserve">Nom : Marie Durand </w:t>
+              <w:t xml:space="preserve">Nom : null TuteurNom </w:t>
             </w:r>
             <w:r>
               <w:rPr>

</xml_diff>

<commit_message>
derniere modif pour le coverrage
</commit_message>
<xml_diff>
--- a/output/conventionGenerée.docx
+++ b/output/conventionGenerée.docx
@@ -1586,7 +1586,7 @@
                 <w:sz w:val="16"/>
                 <w:szCs w:val="18"/>
               </w:rPr>
-              <w:t>Nom : John      Prénom :       Sexe : H      Né(e) le : 2000-01-01</w:t>
+              <w:t>Nom :       Prénom :       Sexe : H      Né(e) le : 2000-01-01</w:t>
             </w:r>
             <w:r>
               <w:rPr>
@@ -3154,7 +3154,7 @@
                 <w:sz w:val="16"/>
                 <w:szCs w:val="18"/>
               </w:rPr>
-              <w:t>Nom et prénom de l’enseignant référent : null TuteurNom</w:t>
+              <w:t>Nom et prénom de l’enseignant référent : null null</w:t>
             </w:r>
             <w:r>
               <w:rPr>
@@ -3504,7 +3504,7 @@
             </w:pPr>
             <w:fldSimple w:instr=" MERGEFIELD PRENOM_ENCADRANT ">
               <w:r>
-                <w:t xml:space="preserve"> MaitreDeStageNom</w:t>
+                <w:t xml:space="preserve"> </w:t>
               </w:r>
             </w:fldSimple>
             <w:r>
@@ -7653,7 +7653,7 @@
                 <w:rFonts w:ascii="Arial Narrow" w:hAnsi="Arial Narrow" w:cs="Arial"/>
                 <w:szCs w:val="18"/>
               </w:rPr>
-              <w:t>Nom :  MaitreDeStageNom</w:t>
+              <w:t xml:space="preserve">Nom :  </w:t>
             </w:r>
             <w:r>
               <w:rPr>
@@ -8146,7 +8146,7 @@
               <w:rPr>
                 <w:rFonts w:ascii="Arial Narrow" w:hAnsi="Arial Narrow" w:cs="Arial"/>
               </w:rPr>
-              <w:t xml:space="preserve">Nom :  John</w:t>
+              <w:t xml:space="preserve">Nom :  </w:t>
             </w:r>
             <w:r>
               <w:rPr>
@@ -8402,7 +8402,7 @@
                 <w:rFonts w:ascii="Arial Narrow" w:hAnsi="Arial Narrow" w:cs="Arial"/>
                 <w:szCs w:val="18"/>
               </w:rPr>
-              <w:t xml:space="preserve">Nom : null TuteurNom </w:t>
+              <w:t xml:space="preserve">Nom : null null </w:t>
             </w:r>
             <w:r>
               <w:rPr>

</xml_diff>

<commit_message>
1 modif pour le coverrage
</commit_message>
<xml_diff>
--- a/output/conventionGenerée.docx
+++ b/output/conventionGenerée.docx
@@ -190,7 +190,7 @@
                 <w:i/>
                 <w:sz w:val="22"/>
               </w:rPr>
-              <w:t>Entre  2022</w:t>
+              <w:t>Entre  2025</w:t>
             </w:r>
             <w:r>
               <w:rPr>
@@ -755,7 +755,7 @@
                 <w:sz w:val="16"/>
                 <w:szCs w:val="16"/>
               </w:rPr>
-              <w:t>Nom : Organisme</w:t>
+              <w:t>Nom : Entreprise X</w:t>
             </w:r>
             <w:r>
               <w:rPr>
@@ -842,7 +842,7 @@
                 <w:sz w:val="16"/>
                 <w:szCs w:val="16"/>
               </w:rPr>
-              <w:t xml:space="preserve">Adresse : Adresse</w:t>
+              <w:t xml:space="preserve">Adresse : 456 Rue des Champs</w:t>
             </w:r>
             <w:r>
               <w:rPr>
@@ -939,7 +939,7 @@
             </w:pPr>
             <w:fldSimple w:instr=" MERGEFIELD &quot;NOM_REPRESENTANT_ORG&quot; ">
               <w:r>
-                <w:t>RepNom</w:t>
+                <w:t>Julie Blanc</w:t>
               </w:r>
             </w:fldSimple>
           </w:p>
@@ -959,7 +959,7 @@
                 <w:sz w:val="16"/>
                 <w:szCs w:val="16"/>
               </w:rPr>
-              <w:t xml:space="preserve">Qualité du représentant : RepQualite</w:t>
+              <w:t xml:space="preserve">Qualité du représentant : Directrice</w:t>
             </w:r>
             <w:r>
               <w:rPr>
@@ -1038,7 +1038,7 @@
                 <w:sz w:val="16"/>
                 <w:szCs w:val="16"/>
               </w:rPr>
-              <w:t xml:space="preserve">Service dans lequel le stage sera effectué : Service</w:t>
+              <w:t xml:space="preserve">Service dans lequel le stage sera effectué : Informatique</w:t>
             </w:r>
             <w:r>
               <w:rPr>
@@ -1118,7 +1118,7 @@
                 <w:szCs w:val="16"/>
               </w:rPr>
               <w:sym w:font="Wingdings" w:char="F028"/>
-              <w:t xml:space="preserve"> 01.23.45.67.89</w:t>
+              <w:t xml:space="preserve"> 07.89.45.61.23</w:t>
             </w:r>
             <w:r>
               <w:rPr>
@@ -1206,7 +1206,7 @@
                 <w:sz w:val="16"/>
                 <w:szCs w:val="16"/>
               </w:rPr>
-              <w:t>mél : organisme@example.com</w:t>
+              <w:t>mél : contact@entreprise-x.com</w:t>
             </w:r>
             <w:proofErr w:type="gramEnd"/>
             <w:r>
@@ -1294,7 +1294,7 @@
                 <w:sz w:val="16"/>
                 <w:szCs w:val="16"/>
               </w:rPr>
-              <w:t>Lieu du stage (si différent de l’adresse de l’organisme)  : Lieu</w:t>
+              <w:t>Lieu du stage (si différent de l’adresse de l’organisme)  : Paris</w:t>
             </w:r>
             <w:r>
               <w:rPr>
@@ -1586,7 +1586,7 @@
                 <w:sz w:val="16"/>
                 <w:szCs w:val="18"/>
               </w:rPr>
-              <w:t>Nom : John      Prénom :       Sexe : H      Né(e) le : 2000-01-01</w:t>
+              <w:t>Nom : Dupont      Prénom : Marie      Sexe : H      Né(e) le : 1999-05-21</w:t>
             </w:r>
             <w:r>
               <w:rPr>
@@ -1900,7 +1900,7 @@
                 <w:sz w:val="16"/>
                 <w:szCs w:val="18"/>
               </w:rPr>
-              <w:t xml:space="preserve">Adresse : 123 rue Exemple</w:t>
+              <w:t xml:space="preserve">Adresse : 123 Rue Principale</w:t>
             </w:r>
             <w:r>
               <w:rPr>
@@ -1986,7 +1986,7 @@
                 <w:szCs w:val="18"/>
               </w:rPr>
               <w:sym w:font="Wingdings" w:char="F028"/>
-              <w:t xml:space="preserve">  01.23.45.67.89    . mél :     </w:t>
+              <w:t xml:space="preserve">  01.23.45.67.89    . mél :   marie.durand@example.com  </w:t>
             </w:r>
             <w:r>
               <w:rPr>
@@ -2375,7 +2375,7 @@
                 <w:sz w:val="16"/>
                 <w:szCs w:val="16"/>
               </w:rPr>
-              <w:t>Sujet de Stage : StageSujet</w:t>
+              <w:t>Sujet de Stage : Développement d'une application web</w:t>
             </w:r>
             <w:r>
               <w:rPr>
@@ -2464,7 +2464,7 @@
                 <w:sz w:val="16"/>
                 <w:szCs w:val="16"/>
               </w:rPr>
-              <w:t xml:space="preserve">Dates : Du 2022-01-01 Au 2022-06-30</w:t>
+              <w:t xml:space="preserve">Dates : Du 2025-01-15 Au 2025-07-15</w:t>
             </w:r>
             <w:r>
               <w:rPr>
@@ -2616,7 +2616,7 @@
                 <w:sz w:val="16"/>
                 <w:szCs w:val="16"/>
               </w:rPr>
-              <w:t xml:space="preserve">Représentant une durée totale de 5 mois Semaines / Mois (rayer la mention inutile) </w:t>
+              <w:t xml:space="preserve">Représentant une durée totale de 6 mois Semaines / Mois (rayer la mention inutile) </w:t>
             </w:r>
             <w:r>
               <w:rPr>
@@ -2739,7 +2739,7 @@
                 <w:sz w:val="16"/>
                 <w:szCs w:val="16"/>
               </w:rPr>
-              <w:t xml:space="preserve">Et correspondant à …20….. jours de présence effective dans l’organisme d’accueil </w:t>
+              <w:t xml:space="preserve">Et correspondant à …180….. jours de présence effective dans l’organisme d’accueil </w:t>
             </w:r>
             <w:r>
               <w:rPr>
@@ -2891,7 +2891,7 @@
                 <w:sz w:val="16"/>
                 <w:szCs w:val="16"/>
               </w:rPr>
-              <w:t xml:space="preserve">Nombre total d’heures de présence effective dans l’organisme d’accueil pour la durée du stage (plafond par année universitaire et par organisme = 924h) 200 h</w:t>
+              <w:t xml:space="preserve">Nombre total d’heures de présence effective dans l’organisme d’accueil pour la durée du stage (plafond par année universitaire et par organisme = 924h) 720 h</w:t>
             </w:r>
             <w:r>
               <w:rPr>
@@ -3154,7 +3154,7 @@
                 <w:sz w:val="16"/>
                 <w:szCs w:val="18"/>
               </w:rPr>
-              <w:t>Nom et prénom de l’enseignant référent : null TuteurNom</w:t>
+              <w:t>Nom et prénom de l’enseignant référent : Marie Durand</w:t>
             </w:r>
             <w:r>
               <w:rPr>
@@ -3290,7 +3290,7 @@
                 <w:szCs w:val="18"/>
               </w:rPr>
               <w:sym w:font="Wingdings" w:char="F028"/>
-              <w:t xml:space="preserve"> 01 48 70 37 12 mél : </w:t>
+              <w:t xml:space="preserve"> 01 48 70 37 12 mél : marie.durand@example.com</w:t>
             </w:r>
             <w:r>
               <w:rPr>
@@ -3504,7 +3504,7 @@
             </w:pPr>
             <w:fldSimple w:instr=" MERGEFIELD PRENOM_ENCADRANT ">
               <w:r>
-                <w:t xml:space="preserve"> MaitreDeStageNom</w:t>
+                <w:t>Paul Martin</w:t>
               </w:r>
             </w:fldSimple>
             <w:r>
@@ -3532,7 +3532,7 @@
                 <w:sz w:val="16"/>
                 <w:szCs w:val="18"/>
               </w:rPr>
-              <w:t xml:space="preserve">Fonction : Fonction</w:t>
+              <w:t xml:space="preserve">Fonction : Responsable</w:t>
             </w:r>
             <w:r>
               <w:rPr>
@@ -3615,7 +3615,7 @@
                 <w:szCs w:val="18"/>
               </w:rPr>
               <w:sym w:font="Wingdings" w:char="F028"/>
-              <w:t xml:space="preserve"> 01.23.45.67.89    mél :  </w:t>
+              <w:t xml:space="preserve"> 09.87.65.43.21    mél :  paul.martin@example.com</w:t>
             </w:r>
             <w:r>
               <w:rPr>
@@ -3830,7 +3830,7 @@
                 <w:sz w:val="16"/>
                 <w:szCs w:val="18"/>
               </w:rPr>
-              <w:t xml:space="preserve">Caisse primaire d’assurance maladie à contacter en cas d’accident (lieu de domicile du stagiaire  sauf exception) : CPAM123 </w:t>
+              <w:t xml:space="preserve">Caisse primaire d’assurance maladie à contacter en cas d’accident (lieu de domicile du stagiaire  sauf exception) : CPAM Paris </w:t>
             </w:r>
             <w:r>
               <w:rPr>
@@ -4209,7 +4209,7 @@
                 <w:rFonts w:ascii="Arial Narrow" w:hAnsi="Arial Narrow"/>
                 <w:sz w:val="18"/>
               </w:rPr>
-              <w:t xml:space="preserve">Conformément au PPN, professionnel.</w:t>
+              <w:t xml:space="preserve">Conformément au PPN, Professionnel.</w:t>
             </w:r>
             <w:r>
               <w:rPr>
@@ -5011,7 +5011,7 @@
                 <w:rFonts w:ascii="Arial Narrow" w:hAnsi="Arial Narrow"/>
                 <w:sz w:val="18"/>
               </w:rPr>
-              <w:t xml:space="preserve"> 10€</w:t>
+              <w:t xml:space="preserve"> 15€</w:t>
             </w:r>
             <w:r>
               <w:rPr>
@@ -7653,7 +7653,7 @@
                 <w:rFonts w:ascii="Arial Narrow" w:hAnsi="Arial Narrow" w:cs="Arial"/>
                 <w:szCs w:val="18"/>
               </w:rPr>
-              <w:t>Nom :  MaitreDeStageNom</w:t>
+              <w:t>Nom : Paul Martin</w:t>
             </w:r>
             <w:r>
               <w:rPr>
@@ -7855,7 +7855,7 @@
                 <w:rFonts w:ascii="Arial Narrow" w:hAnsi="Arial Narrow" w:cs="Arial"/>
                 <w:szCs w:val="18"/>
               </w:rPr>
-              <w:t xml:space="preserve">Nom : RepNom</w:t>
+              <w:t xml:space="preserve">Nom : Julie Blanc</w:t>
             </w:r>
             <w:r>
               <w:rPr>
@@ -8146,7 +8146,7 @@
               <w:rPr>
                 <w:rFonts w:ascii="Arial Narrow" w:hAnsi="Arial Narrow" w:cs="Arial"/>
               </w:rPr>
-              <w:t xml:space="preserve">Nom :  John</w:t>
+              <w:t xml:space="preserve">Nom : Marie Dupont</w:t>
             </w:r>
             <w:r>
               <w:rPr>
@@ -8402,7 +8402,7 @@
                 <w:rFonts w:ascii="Arial Narrow" w:hAnsi="Arial Narrow" w:cs="Arial"/>
                 <w:szCs w:val="18"/>
               </w:rPr>
-              <w:t xml:space="preserve">Nom : null TuteurNom </w:t>
+              <w:t xml:space="preserve">Nom : Marie Durand </w:t>
             </w:r>
             <w:r>
               <w:rPr>

</xml_diff>

<commit_message>
6 commit pour jenkins
</commit_message>
<xml_diff>
--- a/output/conventionGenerée.docx
+++ b/output/conventionGenerée.docx
@@ -190,7 +190,7 @@
                 <w:i/>
                 <w:sz w:val="22"/>
               </w:rPr>
-              <w:t>Entre  2025</w:t>
+              <w:t>Entre  2022</w:t>
             </w:r>
             <w:r>
               <w:rPr>
@@ -755,7 +755,7 @@
                 <w:sz w:val="16"/>
                 <w:szCs w:val="16"/>
               </w:rPr>
-              <w:t>Nom : Entreprise X</w:t>
+              <w:t>Nom : Organisme</w:t>
             </w:r>
             <w:r>
               <w:rPr>
@@ -842,7 +842,7 @@
                 <w:sz w:val="16"/>
                 <w:szCs w:val="16"/>
               </w:rPr>
-              <w:t xml:space="preserve">Adresse : 456 Rue des Champs</w:t>
+              <w:t xml:space="preserve">Adresse : Adresse</w:t>
             </w:r>
             <w:r>
               <w:rPr>
@@ -939,7 +939,7 @@
             </w:pPr>
             <w:fldSimple w:instr=" MERGEFIELD &quot;NOM_REPRESENTANT_ORG&quot; ">
               <w:r>
-                <w:t>Julie Blanc</w:t>
+                <w:t>RepNom</w:t>
               </w:r>
             </w:fldSimple>
           </w:p>
@@ -959,7 +959,7 @@
                 <w:sz w:val="16"/>
                 <w:szCs w:val="16"/>
               </w:rPr>
-              <w:t xml:space="preserve">Qualité du représentant : Directrice</w:t>
+              <w:t xml:space="preserve">Qualité du représentant : RepQualite</w:t>
             </w:r>
             <w:r>
               <w:rPr>
@@ -1038,7 +1038,7 @@
                 <w:sz w:val="16"/>
                 <w:szCs w:val="16"/>
               </w:rPr>
-              <w:t xml:space="preserve">Service dans lequel le stage sera effectué : Informatique</w:t>
+              <w:t xml:space="preserve">Service dans lequel le stage sera effectué : Service</w:t>
             </w:r>
             <w:r>
               <w:rPr>
@@ -1118,7 +1118,7 @@
                 <w:szCs w:val="16"/>
               </w:rPr>
               <w:sym w:font="Wingdings" w:char="F028"/>
-              <w:t xml:space="preserve"> 07.89.45.61.23</w:t>
+              <w:t xml:space="preserve"> 01.23.45.67.89</w:t>
             </w:r>
             <w:r>
               <w:rPr>
@@ -1206,7 +1206,7 @@
                 <w:sz w:val="16"/>
                 <w:szCs w:val="16"/>
               </w:rPr>
-              <w:t>mél : contact@entreprise-x.com</w:t>
+              <w:t>mél : organisme@example.com</w:t>
             </w:r>
             <w:proofErr w:type="gramEnd"/>
             <w:r>
@@ -1294,7 +1294,7 @@
                 <w:sz w:val="16"/>
                 <w:szCs w:val="16"/>
               </w:rPr>
-              <w:t>Lieu du stage (si différent de l’adresse de l’organisme)  : Paris</w:t>
+              <w:t>Lieu du stage (si différent de l’adresse de l’organisme)  : Lieu</w:t>
             </w:r>
             <w:r>
               <w:rPr>
@@ -1586,7 +1586,7 @@
                 <w:sz w:val="16"/>
                 <w:szCs w:val="18"/>
               </w:rPr>
-              <w:t>Nom : Dupont      Prénom : Marie      Sexe : H      Né(e) le : 1999-05-21</w:t>
+              <w:t>Nom :       Prénom :       Sexe : H      Né(e) le : 2000-01-01</w:t>
             </w:r>
             <w:r>
               <w:rPr>
@@ -1900,7 +1900,7 @@
                 <w:sz w:val="16"/>
                 <w:szCs w:val="18"/>
               </w:rPr>
-              <w:t xml:space="preserve">Adresse : 123 Rue Principale</w:t>
+              <w:t xml:space="preserve">Adresse : 123 rue Exemple</w:t>
             </w:r>
             <w:r>
               <w:rPr>
@@ -1986,7 +1986,7 @@
                 <w:szCs w:val="18"/>
               </w:rPr>
               <w:sym w:font="Wingdings" w:char="F028"/>
-              <w:t xml:space="preserve">  01.23.45.67.89    . mél :   marie.durand@example.com  </w:t>
+              <w:t xml:space="preserve">  01.23.45.67.89    . mél :     </w:t>
             </w:r>
             <w:r>
               <w:rPr>
@@ -2375,7 +2375,7 @@
                 <w:sz w:val="16"/>
                 <w:szCs w:val="16"/>
               </w:rPr>
-              <w:t>Sujet de Stage : Développement d'une application web</w:t>
+              <w:t>Sujet de Stage : StageSujet</w:t>
             </w:r>
             <w:r>
               <w:rPr>
@@ -2464,7 +2464,7 @@
                 <w:sz w:val="16"/>
                 <w:szCs w:val="16"/>
               </w:rPr>
-              <w:t xml:space="preserve">Dates : Du 2025-01-15 Au 2025-07-15</w:t>
+              <w:t xml:space="preserve">Dates : Du 2022-01-01 Au 2022-06-30</w:t>
             </w:r>
             <w:r>
               <w:rPr>
@@ -2616,7 +2616,7 @@
                 <w:sz w:val="16"/>
                 <w:szCs w:val="16"/>
               </w:rPr>
-              <w:t xml:space="preserve">Représentant une durée totale de 6 mois Semaines / Mois (rayer la mention inutile) </w:t>
+              <w:t xml:space="preserve">Représentant une durée totale de 5 mois Semaines / Mois (rayer la mention inutile) </w:t>
             </w:r>
             <w:r>
               <w:rPr>
@@ -2739,7 +2739,7 @@
                 <w:sz w:val="16"/>
                 <w:szCs w:val="16"/>
               </w:rPr>
-              <w:t xml:space="preserve">Et correspondant à …180….. jours de présence effective dans l’organisme d’accueil </w:t>
+              <w:t xml:space="preserve">Et correspondant à …20….. jours de présence effective dans l’organisme d’accueil </w:t>
             </w:r>
             <w:r>
               <w:rPr>
@@ -2891,7 +2891,7 @@
                 <w:sz w:val="16"/>
                 <w:szCs w:val="16"/>
               </w:rPr>
-              <w:t xml:space="preserve">Nombre total d’heures de présence effective dans l’organisme d’accueil pour la durée du stage (plafond par année universitaire et par organisme = 924h) 720 h</w:t>
+              <w:t xml:space="preserve">Nombre total d’heures de présence effective dans l’organisme d’accueil pour la durée du stage (plafond par année universitaire et par organisme = 924h) 200 h</w:t>
             </w:r>
             <w:r>
               <w:rPr>
@@ -3154,7 +3154,7 @@
                 <w:sz w:val="16"/>
                 <w:szCs w:val="18"/>
               </w:rPr>
-              <w:t>Nom et prénom de l’enseignant référent : Marie Durand</w:t>
+              <w:t>Nom et prénom de l’enseignant référent : null null</w:t>
             </w:r>
             <w:r>
               <w:rPr>
@@ -3290,7 +3290,7 @@
                 <w:szCs w:val="18"/>
               </w:rPr>
               <w:sym w:font="Wingdings" w:char="F028"/>
-              <w:t xml:space="preserve"> 01 48 70 37 12 mél : marie.durand@example.com</w:t>
+              <w:t xml:space="preserve"> 01 48 70 37 12 mél : </w:t>
             </w:r>
             <w:r>
               <w:rPr>
@@ -3504,7 +3504,7 @@
             </w:pPr>
             <w:fldSimple w:instr=" MERGEFIELD PRENOM_ENCADRANT ">
               <w:r>
-                <w:t>Paul Martin</w:t>
+                <w:t xml:space="preserve"> </w:t>
               </w:r>
             </w:fldSimple>
             <w:r>
@@ -3532,7 +3532,7 @@
                 <w:sz w:val="16"/>
                 <w:szCs w:val="18"/>
               </w:rPr>
-              <w:t xml:space="preserve">Fonction : Responsable</w:t>
+              <w:t xml:space="preserve">Fonction : Fonction</w:t>
             </w:r>
             <w:r>
               <w:rPr>
@@ -3615,7 +3615,7 @@
                 <w:szCs w:val="18"/>
               </w:rPr>
               <w:sym w:font="Wingdings" w:char="F028"/>
-              <w:t xml:space="preserve"> 09.87.65.43.21    mél :  paul.martin@example.com</w:t>
+              <w:t xml:space="preserve"> 01.23.45.67.89    mél :  </w:t>
             </w:r>
             <w:r>
               <w:rPr>
@@ -3830,7 +3830,7 @@
                 <w:sz w:val="16"/>
                 <w:szCs w:val="18"/>
               </w:rPr>
-              <w:t xml:space="preserve">Caisse primaire d’assurance maladie à contacter en cas d’accident (lieu de domicile du stagiaire  sauf exception) : CPAM Paris </w:t>
+              <w:t xml:space="preserve">Caisse primaire d’assurance maladie à contacter en cas d’accident (lieu de domicile du stagiaire  sauf exception) : CPAM123 </w:t>
             </w:r>
             <w:r>
               <w:rPr>
@@ -4209,7 +4209,7 @@
                 <w:rFonts w:ascii="Arial Narrow" w:hAnsi="Arial Narrow"/>
                 <w:sz w:val="18"/>
               </w:rPr>
-              <w:t xml:space="preserve">Conformément au PPN, Professionnel.</w:t>
+              <w:t xml:space="preserve">Conformément au PPN, professionnel.</w:t>
             </w:r>
             <w:r>
               <w:rPr>
@@ -5011,7 +5011,7 @@
                 <w:rFonts w:ascii="Arial Narrow" w:hAnsi="Arial Narrow"/>
                 <w:sz w:val="18"/>
               </w:rPr>
-              <w:t xml:space="preserve"> 15€</w:t>
+              <w:t xml:space="preserve"> 10€</w:t>
             </w:r>
             <w:r>
               <w:rPr>
@@ -7653,7 +7653,7 @@
                 <w:rFonts w:ascii="Arial Narrow" w:hAnsi="Arial Narrow" w:cs="Arial"/>
                 <w:szCs w:val="18"/>
               </w:rPr>
-              <w:t>Nom : Paul Martin</w:t>
+              <w:t xml:space="preserve">Nom :  </w:t>
             </w:r>
             <w:r>
               <w:rPr>
@@ -7855,7 +7855,7 @@
                 <w:rFonts w:ascii="Arial Narrow" w:hAnsi="Arial Narrow" w:cs="Arial"/>
                 <w:szCs w:val="18"/>
               </w:rPr>
-              <w:t xml:space="preserve">Nom : Julie Blanc</w:t>
+              <w:t xml:space="preserve">Nom : RepNom</w:t>
             </w:r>
             <w:r>
               <w:rPr>
@@ -8146,7 +8146,7 @@
               <w:rPr>
                 <w:rFonts w:ascii="Arial Narrow" w:hAnsi="Arial Narrow" w:cs="Arial"/>
               </w:rPr>
-              <w:t xml:space="preserve">Nom : Marie Dupont</w:t>
+              <w:t xml:space="preserve">Nom :  </w:t>
             </w:r>
             <w:r>
               <w:rPr>
@@ -8402,7 +8402,7 @@
                 <w:rFonts w:ascii="Arial Narrow" w:hAnsi="Arial Narrow" w:cs="Arial"/>
                 <w:szCs w:val="18"/>
               </w:rPr>
-              <w:t xml:space="preserve">Nom : Marie Durand </w:t>
+              <w:t xml:space="preserve">Nom : null null </w:t>
             </w:r>
             <w:r>
               <w:rPr>

</xml_diff>

<commit_message>
modif H2 et swager
</commit_message>
<xml_diff>
--- a/output/conventionGenerée.docx
+++ b/output/conventionGenerée.docx
@@ -1,6 +1,6 @@
 
 <file path=word/document.xml><?xml version="1.0" encoding="utf-8"?>
-<w:document xmlns:wpc="http://schemas.microsoft.com/office/word/2010/wordprocessingCanvas" xmlns:cx="http://schemas.microsoft.com/office/drawing/2014/chartex" xmlns:cx1="http://schemas.microsoft.com/office/drawing/2015/9/8/chartex" xmlns:cx2="http://schemas.microsoft.com/office/drawing/2015/10/21/chartex" xmlns:cx3="http://schemas.microsoft.com/office/drawing/2016/5/9/chartex" xmlns:cx4="http://schemas.microsoft.com/office/drawing/2016/5/10/chartex" xmlns:cx5="http://schemas.microsoft.com/office/drawing/2016/5/11/chartex" xmlns:cx6="http://schemas.microsoft.com/office/drawing/2016/5/12/chartex" xmlns:cx7="http://schemas.microsoft.com/office/drawing/2016/5/13/chartex" xmlns:cx8="http://schemas.microsoft.com/office/drawing/2016/5/14/chartex" xmlns:mc="http://schemas.openxmlformats.org/markup-compatibility/2006" xmlns:aink="http://schemas.microsoft.com/office/drawing/2016/ink" xmlns:am3d="http://schemas.microsoft.com/office/drawing/2017/model3d" xmlns:o="urn:schemas-microsoft-com:office:office" xmlns:oel="http://schemas.microsoft.com/office/2019/extlst" xmlns:r="http://schemas.openxmlformats.org/officeDocument/2006/relationships" xmlns:m="http://schemas.openxmlformats.org/officeDocument/2006/math" xmlns:v="urn:schemas-microsoft-com:vml" xmlns:wp14="http://schemas.microsoft.com/office/word/2010/wordprocessingDrawing" xmlns:wp="http://schemas.openxmlformats.org/drawingml/2006/wordprocessingDrawing" xmlns:w10="urn:schemas-microsoft-com:office:word" xmlns:w="http://schemas.openxmlformats.org/wordprocessingml/2006/main" xmlns:w14="http://schemas.microsoft.com/office/word/2010/wordml" xmlns:w15="http://schemas.microsoft.com/office/word/2012/wordml" xmlns:w16cex="http://schemas.microsoft.com/office/word/2018/wordml/cex" xmlns:w16cid="http://schemas.microsoft.com/office/word/2016/wordml/cid" xmlns:w16="http://schemas.microsoft.com/office/word/2018/wordml" xmlns:w16du="http://schemas.microsoft.com/office/word/2023/wordml/word16du" xmlns:w16sdtdh="http://schemas.microsoft.com/office/word/2020/wordml/sdtdatahash" xmlns:w16se="http://schemas.microsoft.com/office/word/2015/wordml/symex" xmlns:wpg="http://schemas.microsoft.com/office/word/2010/wordprocessingGroup" xmlns:wpi="http://schemas.microsoft.com/office/word/2010/wordprocessingInk" xmlns:wne="http://schemas.microsoft.com/office/word/2006/wordml" xmlns:wps="http://schemas.microsoft.com/office/word/2010/wordprocessingShape" mc:Ignorable="w14 w15 w16se w16cid w16 w16cex w16sdtdh w16du wp14">
+<w:document xmlns:wpc="http://schemas.microsoft.com/office/word/2010/wordprocessingCanvas" xmlns:cx="http://schemas.microsoft.com/office/drawing/2014/chartex" xmlns:cx1="http://schemas.microsoft.com/office/drawing/2015/9/8/chartex" xmlns:cx2="http://schemas.microsoft.com/office/drawing/2015/10/21/chartex" xmlns:cx3="http://schemas.microsoft.com/office/drawing/2016/5/9/chartex" xmlns:cx4="http://schemas.microsoft.com/office/drawing/2016/5/10/chartex" xmlns:cx5="http://schemas.microsoft.com/office/drawing/2016/5/11/chartex" xmlns:cx6="http://schemas.microsoft.com/office/drawing/2016/5/12/chartex" xmlns:cx7="http://schemas.microsoft.com/office/drawing/2016/5/13/chartex" xmlns:cx8="http://schemas.microsoft.com/office/drawing/2016/5/14/chartex" xmlns:mc="http://schemas.openxmlformats.org/markup-compatibility/2006" xmlns:aink="http://schemas.microsoft.com/office/drawing/2016/ink" xmlns:am3d="http://schemas.microsoft.com/office/drawing/2017/model3d" xmlns:o="urn:schemas-microsoft-com:office:office" xmlns:oel="http://schemas.microsoft.com/office/2019/extlst" xmlns:r="http://schemas.openxmlformats.org/officeDocument/2006/relationships" xmlns:m="http://schemas.openxmlformats.org/officeDocument/2006/math" xmlns:v="urn:schemas-microsoft-com:vml" xmlns:wp14="http://schemas.microsoft.com/office/word/2010/wordprocessingDrawing" xmlns:wp="http://schemas.openxmlformats.org/drawingml/2006/wordprocessingDrawing" xmlns:w10="urn:schemas-microsoft-com:office:word" xmlns:w="http://schemas.openxmlformats.org/wordprocessingml/2006/main" xmlns:w14="http://schemas.microsoft.com/office/word/2010/wordml" xmlns:w15="http://schemas.microsoft.com/office/word/2012/wordml" xmlns:w16cex="http://schemas.microsoft.com/office/word/2018/wordml/cex" xmlns:w16cid="http://schemas.microsoft.com/office/word/2016/wordml/cid" xmlns:w16="http://schemas.microsoft.com/office/word/2018/wordml" xmlns:w16du="http://schemas.microsoft.com/office/word/2023/wordml/word16du" xmlns:w16sdtdh="http://schemas.microsoft.com/office/word/2020/wordml/sdtdatahash" xmlns:w16sdtfl="http://schemas.microsoft.com/office/word/2024/wordml/sdtformatlock" xmlns:w16se="http://schemas.microsoft.com/office/word/2015/wordml/symex" xmlns:wpg="http://schemas.microsoft.com/office/word/2010/wordprocessingGroup" xmlns:wpi="http://schemas.microsoft.com/office/word/2010/wordprocessingInk" xmlns:wne="http://schemas.microsoft.com/office/word/2006/wordml" xmlns:wps="http://schemas.microsoft.com/office/word/2010/wordprocessingShape" mc:Ignorable="w14 w15 w16se w16cid w16 w16cex w16sdtdh w16sdtfl w16du wp14">
   <w:body>
     <w:p>
       <w:r>
@@ -182,6 +182,7 @@
               <w:jc w:val="center"/>
               <w:outlineLvl w:val="0"/>
             </w:pPr>
+            <w:proofErr w:type="gramStart"/>
             <w:r>
               <w:rPr>
                 <w:rFonts w:ascii="Arial Narrow" w:hAnsi="Arial Narrow"/>
@@ -222,6 +223,10 @@
               </w:rPr>
               <w:t xml:space="preserve"/>
             </w:r>
+            <w:r>
+              <w:t/>
+            </w:r>
+            <w:proofErr w:type="gramEnd"/>
             <w:r>
               <w:t/>
             </w:r>
@@ -755,7 +760,7 @@
                 <w:sz w:val="16"/>
                 <w:szCs w:val="16"/>
               </w:rPr>
-              <w:t>Nom : Organisme</w:t>
+              <w:t>Nom :Organisme</w:t>
             </w:r>
             <w:r>
               <w:rPr>
@@ -1586,7 +1591,7 @@
                 <w:sz w:val="16"/>
                 <w:szCs w:val="18"/>
               </w:rPr>
-              <w:t>Nom :       Prénom :       Sexe : H      Né(e) le : 2000-01-01</w:t>
+              <w:t>Nom : John      Prénom : Doe      Sexe : H      Né(e) le : 2000-01-01</w:t>
             </w:r>
             <w:r>
               <w:rPr>
@@ -1986,7 +1991,7 @@
                 <w:szCs w:val="18"/>
               </w:rPr>
               <w:sym w:font="Wingdings" w:char="F028"/>
-              <w:t xml:space="preserve">  01.23.45.67.89    . mél :     </w:t>
+              <w:t xml:space="preserve">  01.23.45.67.89    . mél :   johndoe@example.com  </w:t>
             </w:r>
             <w:r>
               <w:rPr>
@@ -3154,7 +3159,7 @@
                 <w:sz w:val="16"/>
                 <w:szCs w:val="18"/>
               </w:rPr>
-              <w:t>Nom et prénom de l’enseignant référent : null null</w:t>
+              <w:t>Nom et prénom de l’enseignant référent : TuteurPrenom TuteurNom</w:t>
             </w:r>
             <w:r>
               <w:rPr>
@@ -3290,7 +3295,7 @@
                 <w:szCs w:val="18"/>
               </w:rPr>
               <w:sym w:font="Wingdings" w:char="F028"/>
-              <w:t xml:space="preserve"> 01 48 70 37 12 mél : </w:t>
+              <w:t xml:space="preserve"> 01 48 70 37 12 mél : tuteur@example.com</w:t>
             </w:r>
             <w:r>
               <w:rPr>
@@ -3504,7 +3509,7 @@
             </w:pPr>
             <w:fldSimple w:instr=" MERGEFIELD PRENOM_ENCADRANT ">
               <w:r>
-                <w:t xml:space="preserve"> </w:t>
+                <w:t>MaitreDeStagePrenom MaitreDeStageNom</w:t>
               </w:r>
             </w:fldSimple>
             <w:r>
@@ -3615,7 +3620,7 @@
                 <w:szCs w:val="18"/>
               </w:rPr>
               <w:sym w:font="Wingdings" w:char="F028"/>
-              <w:t xml:space="preserve"> 01.23.45.67.89    mél :  </w:t>
+              <w:t xml:space="preserve"> 01.23.45.67.89    mél :  maitreDeStage@example.com</w:t>
             </w:r>
             <w:r>
               <w:rPr>
@@ -7471,7 +7476,7 @@
           <w:smallCaps/>
           <w:szCs w:val="18"/>
         </w:rPr>
-        <w:t>FAIT à MONTREUIL LE : 03/01/2025</w:t>
+        <w:t>FAIT à MONTREUIL LE : 11/01/2025</w:t>
       </w:r>
       <w:r>
         <w:rPr>
@@ -7653,7 +7658,7 @@
                 <w:rFonts w:ascii="Arial Narrow" w:hAnsi="Arial Narrow" w:cs="Arial"/>
                 <w:szCs w:val="18"/>
               </w:rPr>
-              <w:t xml:space="preserve">Nom :  </w:t>
+              <w:t>Nom : MaitreDeStagePrenom MaitreDeStageNom</w:t>
             </w:r>
             <w:r>
               <w:rPr>
@@ -8146,7 +8151,7 @@
               <w:rPr>
                 <w:rFonts w:ascii="Arial Narrow" w:hAnsi="Arial Narrow" w:cs="Arial"/>
               </w:rPr>
-              <w:t xml:space="preserve">Nom :  </w:t>
+              <w:t xml:space="preserve">Nom : Doe John</w:t>
             </w:r>
             <w:r>
               <w:rPr>
@@ -8402,7 +8407,7 @@
                 <w:rFonts w:ascii="Arial Narrow" w:hAnsi="Arial Narrow" w:cs="Arial"/>
                 <w:szCs w:val="18"/>
               </w:rPr>
-              <w:t xml:space="preserve">Nom : null null </w:t>
+              <w:t xml:space="preserve">Nom : TuteurPrenom TuteurNom </w:t>
             </w:r>
             <w:r>
               <w:rPr>
@@ -8761,7 +8766,7 @@
 </file>
 
 <file path=word/endnotes.xml><?xml version="1.0" encoding="utf-8"?>
-<w:endnotes xmlns:wpc="http://schemas.microsoft.com/office/word/2010/wordprocessingCanvas" xmlns:cx="http://schemas.microsoft.com/office/drawing/2014/chartex" xmlns:cx1="http://schemas.microsoft.com/office/drawing/2015/9/8/chartex" xmlns:cx2="http://schemas.microsoft.com/office/drawing/2015/10/21/chartex" xmlns:cx3="http://schemas.microsoft.com/office/drawing/2016/5/9/chartex" xmlns:cx4="http://schemas.microsoft.com/office/drawing/2016/5/10/chartex" xmlns:cx5="http://schemas.microsoft.com/office/drawing/2016/5/11/chartex" xmlns:cx6="http://schemas.microsoft.com/office/drawing/2016/5/12/chartex" xmlns:cx7="http://schemas.microsoft.com/office/drawing/2016/5/13/chartex" xmlns:cx8="http://schemas.microsoft.com/office/drawing/2016/5/14/chartex" xmlns:mc="http://schemas.openxmlformats.org/markup-compatibility/2006" xmlns:aink="http://schemas.microsoft.com/office/drawing/2016/ink" xmlns:am3d="http://schemas.microsoft.com/office/drawing/2017/model3d" xmlns:o="urn:schemas-microsoft-com:office:office" xmlns:oel="http://schemas.microsoft.com/office/2019/extlst" xmlns:r="http://schemas.openxmlformats.org/officeDocument/2006/relationships" xmlns:m="http://schemas.openxmlformats.org/officeDocument/2006/math" xmlns:v="urn:schemas-microsoft-com:vml" xmlns:wp14="http://schemas.microsoft.com/office/word/2010/wordprocessingDrawing" xmlns:wp="http://schemas.openxmlformats.org/drawingml/2006/wordprocessingDrawing" xmlns:w10="urn:schemas-microsoft-com:office:word" xmlns:w="http://schemas.openxmlformats.org/wordprocessingml/2006/main" xmlns:w14="http://schemas.microsoft.com/office/word/2010/wordml" xmlns:w15="http://schemas.microsoft.com/office/word/2012/wordml" xmlns:w16cex="http://schemas.microsoft.com/office/word/2018/wordml/cex" xmlns:w16cid="http://schemas.microsoft.com/office/word/2016/wordml/cid" xmlns:w16="http://schemas.microsoft.com/office/word/2018/wordml" xmlns:w16du="http://schemas.microsoft.com/office/word/2023/wordml/word16du" xmlns:w16sdtdh="http://schemas.microsoft.com/office/word/2020/wordml/sdtdatahash" xmlns:w16se="http://schemas.microsoft.com/office/word/2015/wordml/symex" xmlns:wpg="http://schemas.microsoft.com/office/word/2010/wordprocessingGroup" xmlns:wpi="http://schemas.microsoft.com/office/word/2010/wordprocessingInk" xmlns:wne="http://schemas.microsoft.com/office/word/2006/wordml" xmlns:wps="http://schemas.microsoft.com/office/word/2010/wordprocessingShape" mc:Ignorable="w14 w15 w16se w16cid w16 w16cex w16sdtdh w16du wp14">
+<w:endnotes xmlns:wpc="http://schemas.microsoft.com/office/word/2010/wordprocessingCanvas" xmlns:cx="http://schemas.microsoft.com/office/drawing/2014/chartex" xmlns:cx1="http://schemas.microsoft.com/office/drawing/2015/9/8/chartex" xmlns:cx2="http://schemas.microsoft.com/office/drawing/2015/10/21/chartex" xmlns:cx3="http://schemas.microsoft.com/office/drawing/2016/5/9/chartex" xmlns:cx4="http://schemas.microsoft.com/office/drawing/2016/5/10/chartex" xmlns:cx5="http://schemas.microsoft.com/office/drawing/2016/5/11/chartex" xmlns:cx6="http://schemas.microsoft.com/office/drawing/2016/5/12/chartex" xmlns:cx7="http://schemas.microsoft.com/office/drawing/2016/5/13/chartex" xmlns:cx8="http://schemas.microsoft.com/office/drawing/2016/5/14/chartex" xmlns:mc="http://schemas.openxmlformats.org/markup-compatibility/2006" xmlns:aink="http://schemas.microsoft.com/office/drawing/2016/ink" xmlns:am3d="http://schemas.microsoft.com/office/drawing/2017/model3d" xmlns:o="urn:schemas-microsoft-com:office:office" xmlns:oel="http://schemas.microsoft.com/office/2019/extlst" xmlns:r="http://schemas.openxmlformats.org/officeDocument/2006/relationships" xmlns:m="http://schemas.openxmlformats.org/officeDocument/2006/math" xmlns:v="urn:schemas-microsoft-com:vml" xmlns:wp14="http://schemas.microsoft.com/office/word/2010/wordprocessingDrawing" xmlns:wp="http://schemas.openxmlformats.org/drawingml/2006/wordprocessingDrawing" xmlns:w10="urn:schemas-microsoft-com:office:word" xmlns:w="http://schemas.openxmlformats.org/wordprocessingml/2006/main" xmlns:w14="http://schemas.microsoft.com/office/word/2010/wordml" xmlns:w15="http://schemas.microsoft.com/office/word/2012/wordml" xmlns:w16cex="http://schemas.microsoft.com/office/word/2018/wordml/cex" xmlns:w16cid="http://schemas.microsoft.com/office/word/2016/wordml/cid" xmlns:w16="http://schemas.microsoft.com/office/word/2018/wordml" xmlns:w16du="http://schemas.microsoft.com/office/word/2023/wordml/word16du" xmlns:w16sdtdh="http://schemas.microsoft.com/office/word/2020/wordml/sdtdatahash" xmlns:w16sdtfl="http://schemas.microsoft.com/office/word/2024/wordml/sdtformatlock" xmlns:w16se="http://schemas.microsoft.com/office/word/2015/wordml/symex" xmlns:wpg="http://schemas.microsoft.com/office/word/2010/wordprocessingGroup" xmlns:wpi="http://schemas.microsoft.com/office/word/2010/wordprocessingInk" xmlns:wne="http://schemas.microsoft.com/office/word/2006/wordml" xmlns:wps="http://schemas.microsoft.com/office/word/2010/wordprocessingShape" mc:Ignorable="w14 w15 w16se w16cid w16 w16cex w16sdtdh w16sdtfl w16du wp14">
   <w:endnote w:type="separator" w:id="-1">
     <w:p>
       <w:r>
@@ -8783,7 +8788,7 @@
 </file>
 
 <file path=word/footer1.xml><?xml version="1.0" encoding="utf-8"?>
-<w:ftr xmlns:wpc="http://schemas.microsoft.com/office/word/2010/wordprocessingCanvas" xmlns:cx="http://schemas.microsoft.com/office/drawing/2014/chartex" xmlns:cx1="http://schemas.microsoft.com/office/drawing/2015/9/8/chartex" xmlns:cx2="http://schemas.microsoft.com/office/drawing/2015/10/21/chartex" xmlns:cx3="http://schemas.microsoft.com/office/drawing/2016/5/9/chartex" xmlns:cx4="http://schemas.microsoft.com/office/drawing/2016/5/10/chartex" xmlns:cx5="http://schemas.microsoft.com/office/drawing/2016/5/11/chartex" xmlns:cx6="http://schemas.microsoft.com/office/drawing/2016/5/12/chartex" xmlns:cx7="http://schemas.microsoft.com/office/drawing/2016/5/13/chartex" xmlns:cx8="http://schemas.microsoft.com/office/drawing/2016/5/14/chartex" xmlns:mc="http://schemas.openxmlformats.org/markup-compatibility/2006" xmlns:aink="http://schemas.microsoft.com/office/drawing/2016/ink" xmlns:am3d="http://schemas.microsoft.com/office/drawing/2017/model3d" xmlns:o="urn:schemas-microsoft-com:office:office" xmlns:oel="http://schemas.microsoft.com/office/2019/extlst" xmlns:r="http://schemas.openxmlformats.org/officeDocument/2006/relationships" xmlns:m="http://schemas.openxmlformats.org/officeDocument/2006/math" xmlns:v="urn:schemas-microsoft-com:vml" xmlns:wp14="http://schemas.microsoft.com/office/word/2010/wordprocessingDrawing" xmlns:wp="http://schemas.openxmlformats.org/drawingml/2006/wordprocessingDrawing" xmlns:w10="urn:schemas-microsoft-com:office:word" xmlns:w="http://schemas.openxmlformats.org/wordprocessingml/2006/main" xmlns:w14="http://schemas.microsoft.com/office/word/2010/wordml" xmlns:w15="http://schemas.microsoft.com/office/word/2012/wordml" xmlns:w16cex="http://schemas.microsoft.com/office/word/2018/wordml/cex" xmlns:w16cid="http://schemas.microsoft.com/office/word/2016/wordml/cid" xmlns:w16="http://schemas.microsoft.com/office/word/2018/wordml" xmlns:w16du="http://schemas.microsoft.com/office/word/2023/wordml/word16du" xmlns:w16sdtdh="http://schemas.microsoft.com/office/word/2020/wordml/sdtdatahash" xmlns:w16se="http://schemas.microsoft.com/office/word/2015/wordml/symex" xmlns:wpg="http://schemas.microsoft.com/office/word/2010/wordprocessingGroup" xmlns:wpi="http://schemas.microsoft.com/office/word/2010/wordprocessingInk" xmlns:wne="http://schemas.microsoft.com/office/word/2006/wordml" xmlns:wps="http://schemas.microsoft.com/office/word/2010/wordprocessingShape" mc:Ignorable="w14 w15 w16se w16cid w16 w16cex w16sdtdh w16du wp14">
+<w:ftr xmlns:wpc="http://schemas.microsoft.com/office/word/2010/wordprocessingCanvas" xmlns:cx="http://schemas.microsoft.com/office/drawing/2014/chartex" xmlns:cx1="http://schemas.microsoft.com/office/drawing/2015/9/8/chartex" xmlns:cx2="http://schemas.microsoft.com/office/drawing/2015/10/21/chartex" xmlns:cx3="http://schemas.microsoft.com/office/drawing/2016/5/9/chartex" xmlns:cx4="http://schemas.microsoft.com/office/drawing/2016/5/10/chartex" xmlns:cx5="http://schemas.microsoft.com/office/drawing/2016/5/11/chartex" xmlns:cx6="http://schemas.microsoft.com/office/drawing/2016/5/12/chartex" xmlns:cx7="http://schemas.microsoft.com/office/drawing/2016/5/13/chartex" xmlns:cx8="http://schemas.microsoft.com/office/drawing/2016/5/14/chartex" xmlns:mc="http://schemas.openxmlformats.org/markup-compatibility/2006" xmlns:aink="http://schemas.microsoft.com/office/drawing/2016/ink" xmlns:am3d="http://schemas.microsoft.com/office/drawing/2017/model3d" xmlns:o="urn:schemas-microsoft-com:office:office" xmlns:oel="http://schemas.microsoft.com/office/2019/extlst" xmlns:r="http://schemas.openxmlformats.org/officeDocument/2006/relationships" xmlns:m="http://schemas.openxmlformats.org/officeDocument/2006/math" xmlns:v="urn:schemas-microsoft-com:vml" xmlns:wp14="http://schemas.microsoft.com/office/word/2010/wordprocessingDrawing" xmlns:wp="http://schemas.openxmlformats.org/drawingml/2006/wordprocessingDrawing" xmlns:w10="urn:schemas-microsoft-com:office:word" xmlns:w="http://schemas.openxmlformats.org/wordprocessingml/2006/main" xmlns:w14="http://schemas.microsoft.com/office/word/2010/wordml" xmlns:w15="http://schemas.microsoft.com/office/word/2012/wordml" xmlns:w16cex="http://schemas.microsoft.com/office/word/2018/wordml/cex" xmlns:w16cid="http://schemas.microsoft.com/office/word/2016/wordml/cid" xmlns:w16="http://schemas.microsoft.com/office/word/2018/wordml" xmlns:w16du="http://schemas.microsoft.com/office/word/2023/wordml/word16du" xmlns:w16sdtdh="http://schemas.microsoft.com/office/word/2020/wordml/sdtdatahash" xmlns:w16sdtfl="http://schemas.microsoft.com/office/word/2024/wordml/sdtformatlock" xmlns:w16se="http://schemas.microsoft.com/office/word/2015/wordml/symex" xmlns:wpg="http://schemas.microsoft.com/office/word/2010/wordprocessingGroup" xmlns:wpi="http://schemas.microsoft.com/office/word/2010/wordprocessingInk" xmlns:wne="http://schemas.microsoft.com/office/word/2006/wordml" xmlns:wps="http://schemas.microsoft.com/office/word/2010/wordprocessingShape" mc:Ignorable="w14 w15 w16se w16cid w16 w16cex w16sdtdh w16sdtfl w16du wp14">
   <w:p>
     <w:pPr>
       <w:pStyle w:val="Pieddepage"/>
@@ -8834,7 +8839,7 @@
 </file>
 
 <file path=word/footer2.xml><?xml version="1.0" encoding="utf-8"?>
-<w:ftr xmlns:wpc="http://schemas.microsoft.com/office/word/2010/wordprocessingCanvas" xmlns:cx="http://schemas.microsoft.com/office/drawing/2014/chartex" xmlns:cx1="http://schemas.microsoft.com/office/drawing/2015/9/8/chartex" xmlns:cx2="http://schemas.microsoft.com/office/drawing/2015/10/21/chartex" xmlns:cx3="http://schemas.microsoft.com/office/drawing/2016/5/9/chartex" xmlns:cx4="http://schemas.microsoft.com/office/drawing/2016/5/10/chartex" xmlns:cx5="http://schemas.microsoft.com/office/drawing/2016/5/11/chartex" xmlns:cx6="http://schemas.microsoft.com/office/drawing/2016/5/12/chartex" xmlns:cx7="http://schemas.microsoft.com/office/drawing/2016/5/13/chartex" xmlns:cx8="http://schemas.microsoft.com/office/drawing/2016/5/14/chartex" xmlns:mc="http://schemas.openxmlformats.org/markup-compatibility/2006" xmlns:aink="http://schemas.microsoft.com/office/drawing/2016/ink" xmlns:am3d="http://schemas.microsoft.com/office/drawing/2017/model3d" xmlns:o="urn:schemas-microsoft-com:office:office" xmlns:oel="http://schemas.microsoft.com/office/2019/extlst" xmlns:r="http://schemas.openxmlformats.org/officeDocument/2006/relationships" xmlns:m="http://schemas.openxmlformats.org/officeDocument/2006/math" xmlns:v="urn:schemas-microsoft-com:vml" xmlns:wp14="http://schemas.microsoft.com/office/word/2010/wordprocessingDrawing" xmlns:wp="http://schemas.openxmlformats.org/drawingml/2006/wordprocessingDrawing" xmlns:w10="urn:schemas-microsoft-com:office:word" xmlns:w="http://schemas.openxmlformats.org/wordprocessingml/2006/main" xmlns:w14="http://schemas.microsoft.com/office/word/2010/wordml" xmlns:w15="http://schemas.microsoft.com/office/word/2012/wordml" xmlns:w16cex="http://schemas.microsoft.com/office/word/2018/wordml/cex" xmlns:w16cid="http://schemas.microsoft.com/office/word/2016/wordml/cid" xmlns:w16="http://schemas.microsoft.com/office/word/2018/wordml" xmlns:w16du="http://schemas.microsoft.com/office/word/2023/wordml/word16du" xmlns:w16sdtdh="http://schemas.microsoft.com/office/word/2020/wordml/sdtdatahash" xmlns:w16se="http://schemas.microsoft.com/office/word/2015/wordml/symex" xmlns:wpg="http://schemas.microsoft.com/office/word/2010/wordprocessingGroup" xmlns:wpi="http://schemas.microsoft.com/office/word/2010/wordprocessingInk" xmlns:wne="http://schemas.microsoft.com/office/word/2006/wordml" xmlns:wps="http://schemas.microsoft.com/office/word/2010/wordprocessingShape" mc:Ignorable="w14 w15 w16se w16cid w16 w16cex w16sdtdh w16du wp14">
+<w:ftr xmlns:wpc="http://schemas.microsoft.com/office/word/2010/wordprocessingCanvas" xmlns:cx="http://schemas.microsoft.com/office/drawing/2014/chartex" xmlns:cx1="http://schemas.microsoft.com/office/drawing/2015/9/8/chartex" xmlns:cx2="http://schemas.microsoft.com/office/drawing/2015/10/21/chartex" xmlns:cx3="http://schemas.microsoft.com/office/drawing/2016/5/9/chartex" xmlns:cx4="http://schemas.microsoft.com/office/drawing/2016/5/10/chartex" xmlns:cx5="http://schemas.microsoft.com/office/drawing/2016/5/11/chartex" xmlns:cx6="http://schemas.microsoft.com/office/drawing/2016/5/12/chartex" xmlns:cx7="http://schemas.microsoft.com/office/drawing/2016/5/13/chartex" xmlns:cx8="http://schemas.microsoft.com/office/drawing/2016/5/14/chartex" xmlns:mc="http://schemas.openxmlformats.org/markup-compatibility/2006" xmlns:aink="http://schemas.microsoft.com/office/drawing/2016/ink" xmlns:am3d="http://schemas.microsoft.com/office/drawing/2017/model3d" xmlns:o="urn:schemas-microsoft-com:office:office" xmlns:oel="http://schemas.microsoft.com/office/2019/extlst" xmlns:r="http://schemas.openxmlformats.org/officeDocument/2006/relationships" xmlns:m="http://schemas.openxmlformats.org/officeDocument/2006/math" xmlns:v="urn:schemas-microsoft-com:vml" xmlns:wp14="http://schemas.microsoft.com/office/word/2010/wordprocessingDrawing" xmlns:wp="http://schemas.openxmlformats.org/drawingml/2006/wordprocessingDrawing" xmlns:w10="urn:schemas-microsoft-com:office:word" xmlns:w="http://schemas.openxmlformats.org/wordprocessingml/2006/main" xmlns:w14="http://schemas.microsoft.com/office/word/2010/wordml" xmlns:w15="http://schemas.microsoft.com/office/word/2012/wordml" xmlns:w16cex="http://schemas.microsoft.com/office/word/2018/wordml/cex" xmlns:w16cid="http://schemas.microsoft.com/office/word/2016/wordml/cid" xmlns:w16="http://schemas.microsoft.com/office/word/2018/wordml" xmlns:w16du="http://schemas.microsoft.com/office/word/2023/wordml/word16du" xmlns:w16sdtdh="http://schemas.microsoft.com/office/word/2020/wordml/sdtdatahash" xmlns:w16sdtfl="http://schemas.microsoft.com/office/word/2024/wordml/sdtformatlock" xmlns:w16se="http://schemas.microsoft.com/office/word/2015/wordml/symex" xmlns:wpg="http://schemas.microsoft.com/office/word/2010/wordprocessingGroup" xmlns:wpi="http://schemas.microsoft.com/office/word/2010/wordprocessingInk" xmlns:wne="http://schemas.microsoft.com/office/word/2006/wordml" xmlns:wps="http://schemas.microsoft.com/office/word/2010/wordprocessingShape" mc:Ignorable="w14 w15 w16se w16cid w16 w16cex w16sdtdh w16sdtfl w16du wp14">
   <w:p>
     <w:pPr>
       <w:pStyle w:val="Pieddepage"/>
@@ -8965,7 +8970,7 @@
 </file>
 
 <file path=word/footer3.xml><?xml version="1.0" encoding="utf-8"?>
-<w:ftr xmlns:wpc="http://schemas.microsoft.com/office/word/2010/wordprocessingCanvas" xmlns:cx="http://schemas.microsoft.com/office/drawing/2014/chartex" xmlns:cx1="http://schemas.microsoft.com/office/drawing/2015/9/8/chartex" xmlns:cx2="http://schemas.microsoft.com/office/drawing/2015/10/21/chartex" xmlns:cx3="http://schemas.microsoft.com/office/drawing/2016/5/9/chartex" xmlns:cx4="http://schemas.microsoft.com/office/drawing/2016/5/10/chartex" xmlns:cx5="http://schemas.microsoft.com/office/drawing/2016/5/11/chartex" xmlns:cx6="http://schemas.microsoft.com/office/drawing/2016/5/12/chartex" xmlns:cx7="http://schemas.microsoft.com/office/drawing/2016/5/13/chartex" xmlns:cx8="http://schemas.microsoft.com/office/drawing/2016/5/14/chartex" xmlns:mc="http://schemas.openxmlformats.org/markup-compatibility/2006" xmlns:aink="http://schemas.microsoft.com/office/drawing/2016/ink" xmlns:am3d="http://schemas.microsoft.com/office/drawing/2017/model3d" xmlns:o="urn:schemas-microsoft-com:office:office" xmlns:oel="http://schemas.microsoft.com/office/2019/extlst" xmlns:r="http://schemas.openxmlformats.org/officeDocument/2006/relationships" xmlns:m="http://schemas.openxmlformats.org/officeDocument/2006/math" xmlns:v="urn:schemas-microsoft-com:vml" xmlns:wp14="http://schemas.microsoft.com/office/word/2010/wordprocessingDrawing" xmlns:wp="http://schemas.openxmlformats.org/drawingml/2006/wordprocessingDrawing" xmlns:w10="urn:schemas-microsoft-com:office:word" xmlns:w="http://schemas.openxmlformats.org/wordprocessingml/2006/main" xmlns:w14="http://schemas.microsoft.com/office/word/2010/wordml" xmlns:w15="http://schemas.microsoft.com/office/word/2012/wordml" xmlns:w16cex="http://schemas.microsoft.com/office/word/2018/wordml/cex" xmlns:w16cid="http://schemas.microsoft.com/office/word/2016/wordml/cid" xmlns:w16="http://schemas.microsoft.com/office/word/2018/wordml" xmlns:w16du="http://schemas.microsoft.com/office/word/2023/wordml/word16du" xmlns:w16sdtdh="http://schemas.microsoft.com/office/word/2020/wordml/sdtdatahash" xmlns:w16se="http://schemas.microsoft.com/office/word/2015/wordml/symex" xmlns:wpg="http://schemas.microsoft.com/office/word/2010/wordprocessingGroup" xmlns:wpi="http://schemas.microsoft.com/office/word/2010/wordprocessingInk" xmlns:wne="http://schemas.microsoft.com/office/word/2006/wordml" xmlns:wps="http://schemas.microsoft.com/office/word/2010/wordprocessingShape" mc:Ignorable="w14 w15 w16se w16cid w16 w16cex w16sdtdh w16du wp14">
+<w:ftr xmlns:wpc="http://schemas.microsoft.com/office/word/2010/wordprocessingCanvas" xmlns:cx="http://schemas.microsoft.com/office/drawing/2014/chartex" xmlns:cx1="http://schemas.microsoft.com/office/drawing/2015/9/8/chartex" xmlns:cx2="http://schemas.microsoft.com/office/drawing/2015/10/21/chartex" xmlns:cx3="http://schemas.microsoft.com/office/drawing/2016/5/9/chartex" xmlns:cx4="http://schemas.microsoft.com/office/drawing/2016/5/10/chartex" xmlns:cx5="http://schemas.microsoft.com/office/drawing/2016/5/11/chartex" xmlns:cx6="http://schemas.microsoft.com/office/drawing/2016/5/12/chartex" xmlns:cx7="http://schemas.microsoft.com/office/drawing/2016/5/13/chartex" xmlns:cx8="http://schemas.microsoft.com/office/drawing/2016/5/14/chartex" xmlns:mc="http://schemas.openxmlformats.org/markup-compatibility/2006" xmlns:aink="http://schemas.microsoft.com/office/drawing/2016/ink" xmlns:am3d="http://schemas.microsoft.com/office/drawing/2017/model3d" xmlns:o="urn:schemas-microsoft-com:office:office" xmlns:oel="http://schemas.microsoft.com/office/2019/extlst" xmlns:r="http://schemas.openxmlformats.org/officeDocument/2006/relationships" xmlns:m="http://schemas.openxmlformats.org/officeDocument/2006/math" xmlns:v="urn:schemas-microsoft-com:vml" xmlns:wp14="http://schemas.microsoft.com/office/word/2010/wordprocessingDrawing" xmlns:wp="http://schemas.openxmlformats.org/drawingml/2006/wordprocessingDrawing" xmlns:w10="urn:schemas-microsoft-com:office:word" xmlns:w="http://schemas.openxmlformats.org/wordprocessingml/2006/main" xmlns:w14="http://schemas.microsoft.com/office/word/2010/wordml" xmlns:w15="http://schemas.microsoft.com/office/word/2012/wordml" xmlns:w16cex="http://schemas.microsoft.com/office/word/2018/wordml/cex" xmlns:w16cid="http://schemas.microsoft.com/office/word/2016/wordml/cid" xmlns:w16="http://schemas.microsoft.com/office/word/2018/wordml" xmlns:w16du="http://schemas.microsoft.com/office/word/2023/wordml/word16du" xmlns:w16sdtdh="http://schemas.microsoft.com/office/word/2020/wordml/sdtdatahash" xmlns:w16sdtfl="http://schemas.microsoft.com/office/word/2024/wordml/sdtformatlock" xmlns:w16se="http://schemas.microsoft.com/office/word/2015/wordml/symex" xmlns:wpg="http://schemas.microsoft.com/office/word/2010/wordprocessingGroup" xmlns:wpi="http://schemas.microsoft.com/office/word/2010/wordprocessingInk" xmlns:wne="http://schemas.microsoft.com/office/word/2006/wordml" xmlns:wps="http://schemas.microsoft.com/office/word/2010/wordprocessingShape" mc:Ignorable="w14 w15 w16se w16cid w16 w16cex w16sdtdh w16sdtfl w16du wp14">
   <w:p>
     <w:pPr>
       <w:pStyle w:val="Pieddepage"/>
@@ -8975,7 +8980,7 @@
 </file>
 
 <file path=word/footnotes.xml><?xml version="1.0" encoding="utf-8"?>
-<w:footnotes xmlns:wpc="http://schemas.microsoft.com/office/word/2010/wordprocessingCanvas" xmlns:cx="http://schemas.microsoft.com/office/drawing/2014/chartex" xmlns:cx1="http://schemas.microsoft.com/office/drawing/2015/9/8/chartex" xmlns:cx2="http://schemas.microsoft.com/office/drawing/2015/10/21/chartex" xmlns:cx3="http://schemas.microsoft.com/office/drawing/2016/5/9/chartex" xmlns:cx4="http://schemas.microsoft.com/office/drawing/2016/5/10/chartex" xmlns:cx5="http://schemas.microsoft.com/office/drawing/2016/5/11/chartex" xmlns:cx6="http://schemas.microsoft.com/office/drawing/2016/5/12/chartex" xmlns:cx7="http://schemas.microsoft.com/office/drawing/2016/5/13/chartex" xmlns:cx8="http://schemas.microsoft.com/office/drawing/2016/5/14/chartex" xmlns:mc="http://schemas.openxmlformats.org/markup-compatibility/2006" xmlns:aink="http://schemas.microsoft.com/office/drawing/2016/ink" xmlns:am3d="http://schemas.microsoft.com/office/drawing/2017/model3d" xmlns:o="urn:schemas-microsoft-com:office:office" xmlns:oel="http://schemas.microsoft.com/office/2019/extlst" xmlns:r="http://schemas.openxmlformats.org/officeDocument/2006/relationships" xmlns:m="http://schemas.openxmlformats.org/officeDocument/2006/math" xmlns:v="urn:schemas-microsoft-com:vml" xmlns:wp14="http://schemas.microsoft.com/office/word/2010/wordprocessingDrawing" xmlns:wp="http://schemas.openxmlformats.org/drawingml/2006/wordprocessingDrawing" xmlns:w10="urn:schemas-microsoft-com:office:word" xmlns:w="http://schemas.openxmlformats.org/wordprocessingml/2006/main" xmlns:w14="http://schemas.microsoft.com/office/word/2010/wordml" xmlns:w15="http://schemas.microsoft.com/office/word/2012/wordml" xmlns:w16cex="http://schemas.microsoft.com/office/word/2018/wordml/cex" xmlns:w16cid="http://schemas.microsoft.com/office/word/2016/wordml/cid" xmlns:w16="http://schemas.microsoft.com/office/word/2018/wordml" xmlns:w16du="http://schemas.microsoft.com/office/word/2023/wordml/word16du" xmlns:w16sdtdh="http://schemas.microsoft.com/office/word/2020/wordml/sdtdatahash" xmlns:w16se="http://schemas.microsoft.com/office/word/2015/wordml/symex" xmlns:wpg="http://schemas.microsoft.com/office/word/2010/wordprocessingGroup" xmlns:wpi="http://schemas.microsoft.com/office/word/2010/wordprocessingInk" xmlns:wne="http://schemas.microsoft.com/office/word/2006/wordml" xmlns:wps="http://schemas.microsoft.com/office/word/2010/wordprocessingShape" mc:Ignorable="w14 w15 w16se w16cid w16 w16cex w16sdtdh w16du wp14">
+<w:footnotes xmlns:wpc="http://schemas.microsoft.com/office/word/2010/wordprocessingCanvas" xmlns:cx="http://schemas.microsoft.com/office/drawing/2014/chartex" xmlns:cx1="http://schemas.microsoft.com/office/drawing/2015/9/8/chartex" xmlns:cx2="http://schemas.microsoft.com/office/drawing/2015/10/21/chartex" xmlns:cx3="http://schemas.microsoft.com/office/drawing/2016/5/9/chartex" xmlns:cx4="http://schemas.microsoft.com/office/drawing/2016/5/10/chartex" xmlns:cx5="http://schemas.microsoft.com/office/drawing/2016/5/11/chartex" xmlns:cx6="http://schemas.microsoft.com/office/drawing/2016/5/12/chartex" xmlns:cx7="http://schemas.microsoft.com/office/drawing/2016/5/13/chartex" xmlns:cx8="http://schemas.microsoft.com/office/drawing/2016/5/14/chartex" xmlns:mc="http://schemas.openxmlformats.org/markup-compatibility/2006" xmlns:aink="http://schemas.microsoft.com/office/drawing/2016/ink" xmlns:am3d="http://schemas.microsoft.com/office/drawing/2017/model3d" xmlns:o="urn:schemas-microsoft-com:office:office" xmlns:oel="http://schemas.microsoft.com/office/2019/extlst" xmlns:r="http://schemas.openxmlformats.org/officeDocument/2006/relationships" xmlns:m="http://schemas.openxmlformats.org/officeDocument/2006/math" xmlns:v="urn:schemas-microsoft-com:vml" xmlns:wp14="http://schemas.microsoft.com/office/word/2010/wordprocessingDrawing" xmlns:wp="http://schemas.openxmlformats.org/drawingml/2006/wordprocessingDrawing" xmlns:w10="urn:schemas-microsoft-com:office:word" xmlns:w="http://schemas.openxmlformats.org/wordprocessingml/2006/main" xmlns:w14="http://schemas.microsoft.com/office/word/2010/wordml" xmlns:w15="http://schemas.microsoft.com/office/word/2012/wordml" xmlns:w16cex="http://schemas.microsoft.com/office/word/2018/wordml/cex" xmlns:w16cid="http://schemas.microsoft.com/office/word/2016/wordml/cid" xmlns:w16="http://schemas.microsoft.com/office/word/2018/wordml" xmlns:w16du="http://schemas.microsoft.com/office/word/2023/wordml/word16du" xmlns:w16sdtdh="http://schemas.microsoft.com/office/word/2020/wordml/sdtdatahash" xmlns:w16sdtfl="http://schemas.microsoft.com/office/word/2024/wordml/sdtformatlock" xmlns:w16se="http://schemas.microsoft.com/office/word/2015/wordml/symex" xmlns:wpg="http://schemas.microsoft.com/office/word/2010/wordprocessingGroup" xmlns:wpi="http://schemas.microsoft.com/office/word/2010/wordprocessingInk" xmlns:wne="http://schemas.microsoft.com/office/word/2006/wordml" xmlns:wps="http://schemas.microsoft.com/office/word/2010/wordprocessingShape" mc:Ignorable="w14 w15 w16se w16cid w16 w16cex w16sdtdh w16sdtfl w16du wp14">
   <w:footnote w:type="separator" w:id="-1">
     <w:p>
       <w:r>
@@ -8997,7 +9002,7 @@
 </file>
 
 <file path=word/numbering.xml><?xml version="1.0" encoding="utf-8"?>
-<w:numbering xmlns:wpc="http://schemas.microsoft.com/office/word/2010/wordprocessingCanvas" xmlns:cx="http://schemas.microsoft.com/office/drawing/2014/chartex" xmlns:cx1="http://schemas.microsoft.com/office/drawing/2015/9/8/chartex" xmlns:cx2="http://schemas.microsoft.com/office/drawing/2015/10/21/chartex" xmlns:cx3="http://schemas.microsoft.com/office/drawing/2016/5/9/chartex" xmlns:cx4="http://schemas.microsoft.com/office/drawing/2016/5/10/chartex" xmlns:cx5="http://schemas.microsoft.com/office/drawing/2016/5/11/chartex" xmlns:cx6="http://schemas.microsoft.com/office/drawing/2016/5/12/chartex" xmlns:cx7="http://schemas.microsoft.com/office/drawing/2016/5/13/chartex" xmlns:cx8="http://schemas.microsoft.com/office/drawing/2016/5/14/chartex" xmlns:mc="http://schemas.openxmlformats.org/markup-compatibility/2006" xmlns:aink="http://schemas.microsoft.com/office/drawing/2016/ink" xmlns:am3d="http://schemas.microsoft.com/office/drawing/2017/model3d" xmlns:o="urn:schemas-microsoft-com:office:office" xmlns:oel="http://schemas.microsoft.com/office/2019/extlst" xmlns:r="http://schemas.openxmlformats.org/officeDocument/2006/relationships" xmlns:m="http://schemas.openxmlformats.org/officeDocument/2006/math" xmlns:v="urn:schemas-microsoft-com:vml" xmlns:wp14="http://schemas.microsoft.com/office/word/2010/wordprocessingDrawing" xmlns:wp="http://schemas.openxmlformats.org/drawingml/2006/wordprocessingDrawing" xmlns:w10="urn:schemas-microsoft-com:office:word" xmlns:w="http://schemas.openxmlformats.org/wordprocessingml/2006/main" xmlns:w14="http://schemas.microsoft.com/office/word/2010/wordml" xmlns:w15="http://schemas.microsoft.com/office/word/2012/wordml" xmlns:w16cex="http://schemas.microsoft.com/office/word/2018/wordml/cex" xmlns:w16cid="http://schemas.microsoft.com/office/word/2016/wordml/cid" xmlns:w16="http://schemas.microsoft.com/office/word/2018/wordml" xmlns:w16du="http://schemas.microsoft.com/office/word/2023/wordml/word16du" xmlns:w16sdtdh="http://schemas.microsoft.com/office/word/2020/wordml/sdtdatahash" xmlns:w16se="http://schemas.microsoft.com/office/word/2015/wordml/symex" xmlns:wpg="http://schemas.microsoft.com/office/word/2010/wordprocessingGroup" xmlns:wpi="http://schemas.microsoft.com/office/word/2010/wordprocessingInk" xmlns:wne="http://schemas.microsoft.com/office/word/2006/wordml" xmlns:wps="http://schemas.microsoft.com/office/word/2010/wordprocessingShape" mc:Ignorable="w14 w15 w16se w16cid w16 w16cex w16sdtdh w16du wp14">
+<w:numbering xmlns:wpc="http://schemas.microsoft.com/office/word/2010/wordprocessingCanvas" xmlns:cx="http://schemas.microsoft.com/office/drawing/2014/chartex" xmlns:cx1="http://schemas.microsoft.com/office/drawing/2015/9/8/chartex" xmlns:cx2="http://schemas.microsoft.com/office/drawing/2015/10/21/chartex" xmlns:cx3="http://schemas.microsoft.com/office/drawing/2016/5/9/chartex" xmlns:cx4="http://schemas.microsoft.com/office/drawing/2016/5/10/chartex" xmlns:cx5="http://schemas.microsoft.com/office/drawing/2016/5/11/chartex" xmlns:cx6="http://schemas.microsoft.com/office/drawing/2016/5/12/chartex" xmlns:cx7="http://schemas.microsoft.com/office/drawing/2016/5/13/chartex" xmlns:cx8="http://schemas.microsoft.com/office/drawing/2016/5/14/chartex" xmlns:mc="http://schemas.openxmlformats.org/markup-compatibility/2006" xmlns:aink="http://schemas.microsoft.com/office/drawing/2016/ink" xmlns:am3d="http://schemas.microsoft.com/office/drawing/2017/model3d" xmlns:o="urn:schemas-microsoft-com:office:office" xmlns:oel="http://schemas.microsoft.com/office/2019/extlst" xmlns:r="http://schemas.openxmlformats.org/officeDocument/2006/relationships" xmlns:m="http://schemas.openxmlformats.org/officeDocument/2006/math" xmlns:v="urn:schemas-microsoft-com:vml" xmlns:wp14="http://schemas.microsoft.com/office/word/2010/wordprocessingDrawing" xmlns:wp="http://schemas.openxmlformats.org/drawingml/2006/wordprocessingDrawing" xmlns:w10="urn:schemas-microsoft-com:office:word" xmlns:w="http://schemas.openxmlformats.org/wordprocessingml/2006/main" xmlns:w14="http://schemas.microsoft.com/office/word/2010/wordml" xmlns:w15="http://schemas.microsoft.com/office/word/2012/wordml" xmlns:w16cex="http://schemas.microsoft.com/office/word/2018/wordml/cex" xmlns:w16cid="http://schemas.microsoft.com/office/word/2016/wordml/cid" xmlns:w16="http://schemas.microsoft.com/office/word/2018/wordml" xmlns:w16du="http://schemas.microsoft.com/office/word/2023/wordml/word16du" xmlns:w16sdtdh="http://schemas.microsoft.com/office/word/2020/wordml/sdtdatahash" xmlns:w16sdtfl="http://schemas.microsoft.com/office/word/2024/wordml/sdtformatlock" xmlns:w16se="http://schemas.microsoft.com/office/word/2015/wordml/symex" xmlns:wpg="http://schemas.microsoft.com/office/word/2010/wordprocessingGroup" xmlns:wpi="http://schemas.microsoft.com/office/word/2010/wordprocessingInk" xmlns:wne="http://schemas.microsoft.com/office/word/2006/wordml" xmlns:wps="http://schemas.microsoft.com/office/word/2010/wordprocessingShape" mc:Ignorable="w14 w15 w16se w16cid w16 w16cex w16sdtdh w16sdtfl w16du wp14">
   <w:abstractNum w:abstractNumId="0" w15:restartNumberingAfterBreak="0">
     <w:nsid w:val="439268D5"/>
     <w:multiLevelType w:val="hybridMultilevel"/>
@@ -9094,7 +9099,7 @@
 </file>
 
 <file path=word/styles.xml><?xml version="1.0" encoding="utf-8"?>
-<w:styles xmlns:mc="http://schemas.openxmlformats.org/markup-compatibility/2006" xmlns:r="http://schemas.openxmlformats.org/officeDocument/2006/relationships" xmlns:w="http://schemas.openxmlformats.org/wordprocessingml/2006/main" xmlns:w14="http://schemas.microsoft.com/office/word/2010/wordml" xmlns:w15="http://schemas.microsoft.com/office/word/2012/wordml" xmlns:w16cex="http://schemas.microsoft.com/office/word/2018/wordml/cex" xmlns:w16cid="http://schemas.microsoft.com/office/word/2016/wordml/cid" xmlns:w16="http://schemas.microsoft.com/office/word/2018/wordml" xmlns:w16du="http://schemas.microsoft.com/office/word/2023/wordml/word16du" xmlns:w16sdtdh="http://schemas.microsoft.com/office/word/2020/wordml/sdtdatahash" xmlns:w16se="http://schemas.microsoft.com/office/word/2015/wordml/symex" mc:Ignorable="w14 w15 w16se w16cid w16 w16cex w16sdtdh w16du">
+<w:styles xmlns:mc="http://schemas.openxmlformats.org/markup-compatibility/2006" xmlns:r="http://schemas.openxmlformats.org/officeDocument/2006/relationships" xmlns:w="http://schemas.openxmlformats.org/wordprocessingml/2006/main" xmlns:w14="http://schemas.microsoft.com/office/word/2010/wordml" xmlns:w15="http://schemas.microsoft.com/office/word/2012/wordml" xmlns:w16cex="http://schemas.microsoft.com/office/word/2018/wordml/cex" xmlns:w16cid="http://schemas.microsoft.com/office/word/2016/wordml/cid" xmlns:w16="http://schemas.microsoft.com/office/word/2018/wordml" xmlns:w16du="http://schemas.microsoft.com/office/word/2023/wordml/word16du" xmlns:w16sdtdh="http://schemas.microsoft.com/office/word/2020/wordml/sdtdatahash" xmlns:w16sdtfl="http://schemas.microsoft.com/office/word/2024/wordml/sdtformatlock" xmlns:w16se="http://schemas.microsoft.com/office/word/2015/wordml/symex" mc:Ignorable="w14 w15 w16se w16cid w16 w16cex w16sdtdh w16sdtfl w16du">
   <w:docDefaults>
     <w:rPrDefault>
       <w:rPr>

</xml_diff>

<commit_message>
modification de la table convention
</commit_message>
<xml_diff>
--- a/output/conventionGenerée.docx
+++ b/output/conventionGenerée.docx
@@ -191,7 +191,7 @@
                 <w:i/>
                 <w:sz w:val="22"/>
               </w:rPr>
-              <w:t>Entre  2022</w:t>
+              <w:t>Entre  2025</w:t>
             </w:r>
             <w:r>
               <w:rPr>
@@ -760,7 +760,7 @@
                 <w:sz w:val="16"/>
                 <w:szCs w:val="16"/>
               </w:rPr>
-              <w:t>Nom :Organisme</w:t>
+              <w:t>Nom :Entreprise X</w:t>
             </w:r>
             <w:r>
               <w:rPr>
@@ -847,7 +847,7 @@
                 <w:sz w:val="16"/>
                 <w:szCs w:val="16"/>
               </w:rPr>
-              <w:t xml:space="preserve">Adresse : Adresse</w:t>
+              <w:t xml:space="preserve">Adresse : 456 Rue des Champs</w:t>
             </w:r>
             <w:r>
               <w:rPr>
@@ -944,7 +944,7 @@
             </w:pPr>
             <w:fldSimple w:instr=" MERGEFIELD &quot;NOM_REPRESENTANT_ORG&quot; ">
               <w:r>
-                <w:t>RepNom</w:t>
+                <w:t>Julie Blanc</w:t>
               </w:r>
             </w:fldSimple>
           </w:p>
@@ -964,7 +964,7 @@
                 <w:sz w:val="16"/>
                 <w:szCs w:val="16"/>
               </w:rPr>
-              <w:t xml:space="preserve">Qualité du représentant : RepQualite</w:t>
+              <w:t xml:space="preserve">Qualité du représentant : Directrice</w:t>
             </w:r>
             <w:r>
               <w:rPr>
@@ -1043,7 +1043,7 @@
                 <w:sz w:val="16"/>
                 <w:szCs w:val="16"/>
               </w:rPr>
-              <w:t xml:space="preserve">Service dans lequel le stage sera effectué : Service</w:t>
+              <w:t xml:space="preserve">Service dans lequel le stage sera effectué : Informatique</w:t>
             </w:r>
             <w:r>
               <w:rPr>
@@ -1123,7 +1123,7 @@
                 <w:szCs w:val="16"/>
               </w:rPr>
               <w:sym w:font="Wingdings" w:char="F028"/>
-              <w:t xml:space="preserve"> 01.23.45.67.89</w:t>
+              <w:t xml:space="preserve"> 07.89.45.61.23</w:t>
             </w:r>
             <w:r>
               <w:rPr>
@@ -1211,7 +1211,7 @@
                 <w:sz w:val="16"/>
                 <w:szCs w:val="16"/>
               </w:rPr>
-              <w:t>mél : organisme@example.com</w:t>
+              <w:t>mél : contact@entreprise-x.com</w:t>
             </w:r>
             <w:proofErr w:type="gramEnd"/>
             <w:r>
@@ -1299,7 +1299,7 @@
                 <w:sz w:val="16"/>
                 <w:szCs w:val="16"/>
               </w:rPr>
-              <w:t>Lieu du stage (si différent de l’adresse de l’organisme)  : Lieu</w:t>
+              <w:t>Lieu du stage (si différent de l’adresse de l’organisme)  : Paris</w:t>
             </w:r>
             <w:r>
               <w:rPr>
@@ -1591,7 +1591,7 @@
                 <w:sz w:val="16"/>
                 <w:szCs w:val="18"/>
               </w:rPr>
-              <w:t>Nom : John      Prénom : Doe      Sexe : H      Né(e) le : 2000-01-01</w:t>
+              <w:t>Nom : Dupont      Prénom : Marie      Sexe : H      Né(e) le : 1999-05-21</w:t>
             </w:r>
             <w:r>
               <w:rPr>
@@ -1905,7 +1905,7 @@
                 <w:sz w:val="16"/>
                 <w:szCs w:val="18"/>
               </w:rPr>
-              <w:t xml:space="preserve">Adresse : 123 rue Exemple</w:t>
+              <w:t xml:space="preserve">Adresse : 123 Rue Principale</w:t>
             </w:r>
             <w:r>
               <w:rPr>
@@ -1991,7 +1991,7 @@
                 <w:szCs w:val="18"/>
               </w:rPr>
               <w:sym w:font="Wingdings" w:char="F028"/>
-              <w:t xml:space="preserve">  01.23.45.67.89    . mél :   johndoe@example.com  </w:t>
+              <w:t xml:space="preserve">  01.23.45.67.89    . mél :   marie.durand@example.com  </w:t>
             </w:r>
             <w:r>
               <w:rPr>
@@ -2380,7 +2380,7 @@
                 <w:sz w:val="16"/>
                 <w:szCs w:val="16"/>
               </w:rPr>
-              <w:t>Sujet de Stage : StageSujet</w:t>
+              <w:t>Sujet de Stage : Développement d'une application web</w:t>
             </w:r>
             <w:r>
               <w:rPr>
@@ -2469,7 +2469,7 @@
                 <w:sz w:val="16"/>
                 <w:szCs w:val="16"/>
               </w:rPr>
-              <w:t xml:space="preserve">Dates : Du 2022-01-01 Au 2022-06-30</w:t>
+              <w:t xml:space="preserve">Dates : Du 2025-01-15 Au 2025-07-15</w:t>
             </w:r>
             <w:r>
               <w:rPr>
@@ -2621,7 +2621,7 @@
                 <w:sz w:val="16"/>
                 <w:szCs w:val="16"/>
               </w:rPr>
-              <w:t xml:space="preserve">Représentant une durée totale de 5 mois Semaines / Mois (rayer la mention inutile) </w:t>
+              <w:t xml:space="preserve">Représentant une durée totale de 6 mois Semaines / Mois (rayer la mention inutile) </w:t>
             </w:r>
             <w:r>
               <w:rPr>
@@ -2744,7 +2744,7 @@
                 <w:sz w:val="16"/>
                 <w:szCs w:val="16"/>
               </w:rPr>
-              <w:t xml:space="preserve">Et correspondant à …20….. jours de présence effective dans l’organisme d’accueil </w:t>
+              <w:t xml:space="preserve">Et correspondant à …180….. jours de présence effective dans l’organisme d’accueil </w:t>
             </w:r>
             <w:r>
               <w:rPr>
@@ -2896,7 +2896,7 @@
                 <w:sz w:val="16"/>
                 <w:szCs w:val="16"/>
               </w:rPr>
-              <w:t xml:space="preserve">Nombre total d’heures de présence effective dans l’organisme d’accueil pour la durée du stage (plafond par année universitaire et par organisme = 924h) 200 h</w:t>
+              <w:t xml:space="preserve">Nombre total d’heures de présence effective dans l’organisme d’accueil pour la durée du stage (plafond par année universitaire et par organisme = 924h) 720 h</w:t>
             </w:r>
             <w:r>
               <w:rPr>
@@ -3159,7 +3159,7 @@
                 <w:sz w:val="16"/>
                 <w:szCs w:val="18"/>
               </w:rPr>
-              <w:t>Nom et prénom de l’enseignant référent : TuteurPrenom TuteurNom</w:t>
+              <w:t>Nom et prénom de l’enseignant référent : Marie Durand</w:t>
             </w:r>
             <w:r>
               <w:rPr>
@@ -3295,7 +3295,7 @@
                 <w:szCs w:val="18"/>
               </w:rPr>
               <w:sym w:font="Wingdings" w:char="F028"/>
-              <w:t xml:space="preserve"> 01 48 70 37 12 mél : tuteur@example.com</w:t>
+              <w:t xml:space="preserve"> 01 48 70 37 12 mél : marie.durand@example.com</w:t>
             </w:r>
             <w:r>
               <w:rPr>
@@ -3509,7 +3509,7 @@
             </w:pPr>
             <w:fldSimple w:instr=" MERGEFIELD PRENOM_ENCADRANT ">
               <w:r>
-                <w:t>MaitreDeStagePrenom MaitreDeStageNom</w:t>
+                <w:t>Paul Martin</w:t>
               </w:r>
             </w:fldSimple>
             <w:r>
@@ -3537,7 +3537,7 @@
                 <w:sz w:val="16"/>
                 <w:szCs w:val="18"/>
               </w:rPr>
-              <w:t xml:space="preserve">Fonction : Fonction</w:t>
+              <w:t xml:space="preserve">Fonction : Responsable</w:t>
             </w:r>
             <w:r>
               <w:rPr>
@@ -3620,7 +3620,7 @@
                 <w:szCs w:val="18"/>
               </w:rPr>
               <w:sym w:font="Wingdings" w:char="F028"/>
-              <w:t xml:space="preserve"> 01.23.45.67.89    mél :  maitreDeStage@example.com</w:t>
+              <w:t xml:space="preserve"> 09.87.65.43.21    mél :  paul.martin@example.com</w:t>
             </w:r>
             <w:r>
               <w:rPr>
@@ -3835,7 +3835,7 @@
                 <w:sz w:val="16"/>
                 <w:szCs w:val="18"/>
               </w:rPr>
-              <w:t xml:space="preserve">Caisse primaire d’assurance maladie à contacter en cas d’accident (lieu de domicile du stagiaire  sauf exception) : CPAM123 </w:t>
+              <w:t xml:space="preserve">Caisse primaire d’assurance maladie à contacter en cas d’accident (lieu de domicile du stagiaire  sauf exception) : CPAM Paris </w:t>
             </w:r>
             <w:r>
               <w:rPr>
@@ -4214,7 +4214,7 @@
                 <w:rFonts w:ascii="Arial Narrow" w:hAnsi="Arial Narrow"/>
                 <w:sz w:val="18"/>
               </w:rPr>
-              <w:t xml:space="preserve">Conformément au PPN, professionnel.</w:t>
+              <w:t xml:space="preserve">Conformément au PPN, Professionnel.</w:t>
             </w:r>
             <w:r>
               <w:rPr>
@@ -5016,7 +5016,7 @@
                 <w:rFonts w:ascii="Arial Narrow" w:hAnsi="Arial Narrow"/>
                 <w:sz w:val="18"/>
               </w:rPr>
-              <w:t xml:space="preserve"> 10€</w:t>
+              <w:t xml:space="preserve"> 15€</w:t>
             </w:r>
             <w:r>
               <w:rPr>
@@ -7658,7 +7658,7 @@
                 <w:rFonts w:ascii="Arial Narrow" w:hAnsi="Arial Narrow" w:cs="Arial"/>
                 <w:szCs w:val="18"/>
               </w:rPr>
-              <w:t>Nom : MaitreDeStagePrenom MaitreDeStageNom</w:t>
+              <w:t>Nom : Paul Martin</w:t>
             </w:r>
             <w:r>
               <w:rPr>
@@ -7860,7 +7860,7 @@
                 <w:rFonts w:ascii="Arial Narrow" w:hAnsi="Arial Narrow" w:cs="Arial"/>
                 <w:szCs w:val="18"/>
               </w:rPr>
-              <w:t xml:space="preserve">Nom : RepNom</w:t>
+              <w:t xml:space="preserve">Nom : Julie Blanc</w:t>
             </w:r>
             <w:r>
               <w:rPr>
@@ -8151,7 +8151,7 @@
               <w:rPr>
                 <w:rFonts w:ascii="Arial Narrow" w:hAnsi="Arial Narrow" w:cs="Arial"/>
               </w:rPr>
-              <w:t xml:space="preserve">Nom : Doe John</w:t>
+              <w:t xml:space="preserve">Nom : Marie Dupont</w:t>
             </w:r>
             <w:r>
               <w:rPr>
@@ -8407,7 +8407,7 @@
                 <w:rFonts w:ascii="Arial Narrow" w:hAnsi="Arial Narrow" w:cs="Arial"/>
                 <w:szCs w:val="18"/>
               </w:rPr>
-              <w:t xml:space="preserve">Nom : TuteurPrenom TuteurNom </w:t>
+              <w:t xml:space="preserve">Nom : Marie Durand </w:t>
             </w:r>
             <w:r>
               <w:rPr>

</xml_diff>

<commit_message>
modification de mon application
</commit_message>
<xml_diff>
--- a/output/conventionGenerée.docx
+++ b/output/conventionGenerée.docx
@@ -182,7 +182,6 @@
               <w:jc w:val="center"/>
               <w:outlineLvl w:val="0"/>
             </w:pPr>
-            <w:proofErr w:type="gramStart"/>
             <w:r>
               <w:rPr>
                 <w:rFonts w:ascii="Arial Narrow" w:hAnsi="Arial Narrow"/>
@@ -191,7 +190,7 @@
                 <w:i/>
                 <w:sz w:val="22"/>
               </w:rPr>
-              <w:t>Entre  2025</w:t>
+              <w:t>Entre  2024</w:t>
             </w:r>
             <w:r>
               <w:rPr>
@@ -223,10 +222,6 @@
               </w:rPr>
               <w:t xml:space="preserve"/>
             </w:r>
-            <w:r>
-              <w:t/>
-            </w:r>
-            <w:proofErr w:type="gramEnd"/>
             <w:r>
               <w:t/>
             </w:r>
@@ -603,23 +598,13 @@
                 <w:szCs w:val="18"/>
               </w:rPr>
             </w:pPr>
-            <w:proofErr w:type="gramStart"/>
-            <w:r>
-              <w:rPr>
-                <w:rFonts w:ascii="Arial Narrow" w:hAnsi="Arial Narrow" w:cs="Arial"/>
-                <w:sz w:val="16"/>
-                <w:szCs w:val="18"/>
-              </w:rPr>
-              <w:t>mél : StagesINFO@iut.univ-paris8.fr</w:t>
-            </w:r>
-            <w:proofErr w:type="gramEnd"/>
-            <w:r>
-              <w:rPr>
-                <w:rFonts w:ascii="Arial Narrow" w:hAnsi="Arial Narrow" w:cs="Arial"/>
-                <w:sz w:val="16"/>
-                <w:szCs w:val="18"/>
-              </w:rPr>
-              <w:t xml:space="preserve"/>
+            <w:r>
+              <w:rPr>
+                <w:rFonts w:ascii="Arial Narrow" w:hAnsi="Arial Narrow" w:cs="Arial"/>
+                <w:sz w:val="16"/>
+                <w:szCs w:val="18"/>
+              </w:rPr>
+              <w:t xml:space="preserve">mél : StagesINFO@iut.univ-paris8.fr</w:t>
             </w:r>
             <w:hyperlink r:id="rId8" w:history="1">
               <w:r>
@@ -717,32 +702,6 @@
               </w:rPr>
               <w:t xml:space="preserve">                                                       2  -   L’ORGANISME D’ACCUEIL</w:t>
             </w:r>
-            <w:proofErr w:type="gramStart"/>
-            <w:r>
-              <w:rPr>
-                <w:rFonts w:ascii="Arial Narrow" w:hAnsi="Arial Narrow"/>
-                <w:b w:val="0"/>
-                <w:bCs w:val="0"/>
-                <w:smallCaps w:val="0"/>
-                <w:sz w:val="16"/>
-                <w:szCs w:val="16"/>
-                <w:u w:val="none"/>
-              </w:rPr>
-              <w:t/>
-            </w:r>
-            <w:proofErr w:type="gramEnd"/>
-            <w:r>
-              <w:rPr>
-                <w:rFonts w:ascii="Arial Narrow" w:hAnsi="Arial Narrow"/>
-                <w:b w:val="0"/>
-                <w:bCs w:val="0"/>
-                <w:smallCaps w:val="0"/>
-                <w:sz w:val="16"/>
-                <w:szCs w:val="16"/>
-                <w:u w:val="none"/>
-              </w:rPr>
-              <w:t xml:space="preserve"/>
-            </w:r>
           </w:p>
           <w:p>
             <w:pPr>
@@ -1204,23 +1163,13 @@
                 <w:szCs w:val="16"/>
               </w:rPr>
             </w:pPr>
-            <w:proofErr w:type="gramStart"/>
-            <w:r>
-              <w:rPr>
-                <w:rFonts w:ascii="Arial Narrow" w:hAnsi="Arial Narrow" w:cs="Arial"/>
-                <w:sz w:val="16"/>
-                <w:szCs w:val="16"/>
-              </w:rPr>
-              <w:t>mél : contact@entreprise-x.com</w:t>
-            </w:r>
-            <w:proofErr w:type="gramEnd"/>
-            <w:r>
-              <w:rPr>
-                <w:rFonts w:ascii="Arial Narrow" w:hAnsi="Arial Narrow" w:cs="Arial"/>
-                <w:sz w:val="16"/>
-                <w:szCs w:val="16"/>
-              </w:rPr>
-              <w:t xml:space="preserve"/>
+            <w:r>
+              <w:rPr>
+                <w:rFonts w:ascii="Arial Narrow" w:hAnsi="Arial Narrow" w:cs="Arial"/>
+                <w:sz w:val="16"/>
+                <w:szCs w:val="16"/>
+              </w:rPr>
+              <w:t xml:space="preserve">mél : contact@entreprise-x.com</w:t>
             </w:r>
             <w:r>
               <w:rPr>
@@ -1315,34 +1264,16 @@
                 <w:sz w:val="16"/>
                 <w:szCs w:val="16"/>
               </w:rPr>
-              <w:t xml:space="preserve"/>
-            </w:r>
-            <w:proofErr w:type="gramStart"/>
-            <w:r>
-              <w:rPr>
-                <w:rFonts w:ascii="Arial Narrow" w:hAnsi="Arial Narrow" w:cs="Arial"/>
-                <w:sz w:val="16"/>
-                <w:szCs w:val="16"/>
-              </w:rPr>
-              <w:t/>
-            </w:r>
-            <w:r>
-              <w:rPr>
-                <w:rFonts w:ascii="Arial Narrow" w:hAnsi="Arial Narrow" w:cs="Arial"/>
-                <w:sz w:val="16"/>
-                <w:szCs w:val="16"/>
-              </w:rPr>
-              <w:t xml:space="preserve"/>
-            </w:r>
-            <w:r>
-              <w:rPr>
-                <w:rFonts w:ascii="Arial Narrow" w:hAnsi="Arial Narrow" w:cs="Arial"/>
-                <w:sz w:val="16"/>
-                <w:szCs w:val="16"/>
-              </w:rPr>
-              <w:t/>
-            </w:r>
-            <w:proofErr w:type="gramEnd"/>
+              <w:t/>
+            </w:r>
+            <w:r>
+              <w:rPr>
+                <w:rFonts w:ascii="Arial Narrow" w:hAnsi="Arial Narrow" w:cs="Arial"/>
+                <w:sz w:val="16"/>
+                <w:szCs w:val="16"/>
+              </w:rPr>
+              <w:t xml:space="preserve"/>
+            </w:r>
             <w:r>
               <w:rPr>
                 <w:rFonts w:ascii="Arial Narrow" w:hAnsi="Arial Narrow" w:cs="Arial"/>
@@ -2064,42 +1995,6 @@
               <w:fldChar w:fldCharType="end"/>
               <w:t/>
             </w:r>
-            <w:r>
-              <w:rPr>
-                <w:rFonts w:ascii="Arial Narrow" w:hAnsi="Arial Narrow" w:cs="Arial"/>
-                <w:sz w:val="16"/>
-                <w:szCs w:val="18"/>
-              </w:rPr>
-              <w:t xml:space="preserve"/>
-            </w:r>
-            <w:proofErr w:type="gramStart"/>
-            <w:r>
-              <w:rPr>
-                <w:rFonts w:ascii="Arial Narrow" w:hAnsi="Arial Narrow" w:cs="Arial"/>
-                <w:sz w:val="16"/>
-                <w:szCs w:val="18"/>
-              </w:rPr>
-              <w:t xml:space="preserve"/>
-            </w:r>
-            <w:proofErr w:type="gramEnd"/>
-            <w:r>
-              <w:rPr>
-                <w:rFonts w:ascii="Arial Narrow" w:hAnsi="Arial Narrow" w:cs="Arial"/>
-                <w:sz w:val="16"/>
-                <w:szCs w:val="18"/>
-              </w:rPr>
-              <w:t xml:space="preserve"/>
-            </w:r>
-            <w:proofErr w:type="gramStart"/>
-            <w:r>
-              <w:rPr>
-                <w:rFonts w:ascii="Arial Narrow" w:hAnsi="Arial Narrow" w:cs="Arial"/>
-                <w:sz w:val="16"/>
-                <w:szCs w:val="18"/>
-              </w:rPr>
-              <w:t/>
-            </w:r>
-            <w:proofErr w:type="gramEnd"/>
             <w:r>
               <w:rPr>
                 <w:rFonts w:ascii="Arial Narrow" w:hAnsi="Arial Narrow" w:cs="Arial"/>
@@ -2528,6 +2423,24 @@
             <w:r>
               <w:rPr>
                 <w:rFonts w:ascii="Arial Narrow" w:hAnsi="Arial Narrow" w:cs="Arial"/>
+                <w:noProof/>
+                <w:sz w:val="16"/>
+                <w:szCs w:val="16"/>
+              </w:rPr>
+              <w:t/>
+            </w:r>
+            <w:r>
+              <w:rPr>
+                <w:rFonts w:ascii="Arial Narrow" w:hAnsi="Arial Narrow" w:cs="Arial"/>
+                <w:noProof/>
+                <w:sz w:val="16"/>
+                <w:szCs w:val="16"/>
+              </w:rPr>
+              <w:t/>
+            </w:r>
+            <w:r>
+              <w:rPr>
+                <w:rFonts w:ascii="Arial Narrow" w:hAnsi="Arial Narrow" w:cs="Arial"/>
                 <w:sz w:val="16"/>
                 <w:szCs w:val="16"/>
               </w:rPr>
@@ -2817,16 +2730,6 @@
               </w:rPr>
               <w:t xml:space="preserve"/>
             </w:r>
-            <w:proofErr w:type="gramStart"/>
-            <w:r>
-              <w:rPr>
-                <w:rFonts w:ascii="Arial Narrow" w:hAnsi="Arial Narrow" w:cs="Arial"/>
-                <w:sz w:val="16"/>
-                <w:szCs w:val="16"/>
-              </w:rPr>
-              <w:t/>
-            </w:r>
-            <w:proofErr w:type="gramEnd"/>
             <w:r>
               <w:rPr>
                 <w:rFonts w:ascii="Arial Narrow" w:hAnsi="Arial Narrow" w:cs="Arial"/>
@@ -2860,24 +2763,6 @@
                 <w:szCs w:val="16"/>
               </w:rPr>
               <w:t xml:space="preserve">Répartition si présence discontinue : …………..nombre d’heures par semaine ou nombre d’heures par jour (rayer la mention inutile). </w:t>
-            </w:r>
-            <w:proofErr w:type="gramStart"/>
-            <w:r>
-              <w:rPr>
-                <w:rFonts w:ascii="Arial Narrow" w:hAnsi="Arial Narrow" w:cs="Arial"/>
-                <w:sz w:val="16"/>
-                <w:szCs w:val="16"/>
-              </w:rPr>
-              <w:t/>
-            </w:r>
-            <w:proofErr w:type="gramEnd"/>
-            <w:r>
-              <w:rPr>
-                <w:rFonts w:ascii="Arial Narrow" w:hAnsi="Arial Narrow" w:cs="Arial"/>
-                <w:sz w:val="16"/>
-                <w:szCs w:val="16"/>
-              </w:rPr>
-              <w:t xml:space="preserve"/>
             </w:r>
           </w:p>
           <w:p>
@@ -3313,16 +3198,6 @@
               </w:rPr>
               <w:t xml:space="preserve"/>
             </w:r>
-            <w:proofErr w:type="gramStart"/>
-            <w:r>
-              <w:rPr>
-                <w:rFonts w:ascii="Arial Narrow" w:hAnsi="Arial Narrow" w:cs="Arial"/>
-                <w:sz w:val="16"/>
-                <w:szCs w:val="18"/>
-              </w:rPr>
-              <w:t/>
-            </w:r>
-            <w:proofErr w:type="gramEnd"/>
             <w:r>
               <w:rPr>
                 <w:rFonts w:ascii="Arial Narrow" w:hAnsi="Arial Narrow" w:cs="Arial"/>
@@ -3861,24 +3736,6 @@
               </w:rPr>
               <w:t xml:space="preserve"/>
             </w:r>
-            <w:r>
-              <w:rPr>
-                <w:rFonts w:ascii="Arial Narrow" w:hAnsi="Arial Narrow" w:cs="Arial"/>
-                <w:sz w:val="16"/>
-                <w:szCs w:val="18"/>
-              </w:rPr>
-              <w:t xml:space="preserve"/>
-            </w:r>
-            <w:proofErr w:type="gramStart"/>
-            <w:r>
-              <w:rPr>
-                <w:rFonts w:ascii="Arial Narrow" w:hAnsi="Arial Narrow" w:cs="Arial"/>
-                <w:sz w:val="16"/>
-                <w:szCs w:val="18"/>
-              </w:rPr>
-              <w:t/>
-            </w:r>
-            <w:proofErr w:type="gramEnd"/>
             <w:r>
               <w:rPr>
                 <w:rFonts w:ascii="Arial Narrow" w:hAnsi="Arial Narrow" w:cs="Arial"/>
@@ -4390,22 +4247,6 @@
               </w:rPr>
               <w:t/>
             </w:r>
-            <w:proofErr w:type="gramStart"/>
-            <w:r>
-              <w:rPr>
-                <w:rFonts w:ascii="Arial Narrow" w:hAnsi="Arial Narrow"/>
-                <w:sz w:val="18"/>
-              </w:rPr>
-              <w:t/>
-            </w:r>
-            <w:proofErr w:type="gramEnd"/>
-            <w:r>
-              <w:rPr>
-                <w:rFonts w:ascii="Arial Narrow" w:hAnsi="Arial Narrow"/>
-                <w:sz w:val="18"/>
-              </w:rPr>
-              <w:t/>
-            </w:r>
           </w:p>
           <w:p>
             <w:pPr>
@@ -5458,26 +5299,16 @@
                 <w:b/>
                 <w:sz w:val="18"/>
               </w:rPr>
-              <w:t xml:space="preserve">7-1 Gratification d’un montant maximum de 15 % du plafond horaire de la sécurité sociale – protection par la France:</w:t>
-            </w:r>
-            <w:proofErr w:type="gramStart"/>
-            <w:r>
-              <w:rPr>
-                <w:rFonts w:ascii="Arial Narrow" w:hAnsi="Arial Narrow"/>
-                <w:b/>
-                <w:sz w:val="18"/>
-              </w:rPr>
-              <w:t/>
-            </w:r>
-            <w:r>
-              <w:rPr>
-                <w:rFonts w:ascii="Arial Narrow" w:hAnsi="Arial Narrow"/>
-                <w:b/>
-                <w:sz w:val="18"/>
-              </w:rPr>
-              <w:t/>
-            </w:r>
-            <w:proofErr w:type="gramEnd"/>
+              <w:t>7-1 Gratification d’un montant maximum de 15 % du plafond horaire de la sécurité sociale – protection par la France:</w:t>
+            </w:r>
+            <w:r>
+              <w:rPr>
+                <w:rFonts w:ascii="Arial Narrow" w:hAnsi="Arial Narrow"/>
+                <w:b/>
+                <w:sz w:val="18"/>
+              </w:rPr>
+              <w:t/>
+            </w:r>
           </w:p>
           <w:p>
             <w:pPr>
@@ -5577,22 +5408,13 @@
                 <w:sz w:val="18"/>
               </w:rPr>
             </w:pPr>
-            <w:proofErr w:type="gramStart"/>
             <w:r>
               <w:rPr>
                 <w:rFonts w:ascii="Arial Narrow" w:hAnsi="Arial Narrow"/>
                 <w:sz w:val="18"/>
               </w:rPr>
               <w:lastRenderedPageBreak/>
-              <w:t>le stage effectué dans les conditions prévues au b du 2e de l’article L.412-8 du code de la sécurité sociale, l’organisme d’accueil envoie la déclaration à la Caisse Primaire d’Assurance Maladie ou la caisse compétente (voir adresse en page 1) en mentionnant l’établissement d’enseignement comme employeur, avec copie à l’établissement d’enseignement.</w:t>
-            </w:r>
-            <w:proofErr w:type="gramEnd"/>
-            <w:r>
-              <w:rPr>
-                <w:rFonts w:ascii="Arial Narrow" w:hAnsi="Arial Narrow"/>
-                <w:sz w:val="18"/>
-              </w:rPr>
-              <w:t xml:space="preserve"/>
+              <w:t xml:space="preserve">le stage effectué dans les conditions prévues au b du 2e de l’article L.412-8 du code de la sécurité sociale, l’organisme d’accueil envoie la déclaration à la Caisse Primaire d’Assurance Maladie ou la caisse compétente (voir adresse en page 1) en mentionnant l’établissement d’enseignement comme employeur, avec copie à l’établissement d’enseignement.</w:t>
             </w:r>
             <w:r>
               <w:rPr>
@@ -5746,24 +5568,6 @@
               </w:rPr>
               <w:t xml:space="preserve"/>
             </w:r>
-            <w:proofErr w:type="gramStart"/>
-            <w:r>
-              <w:rPr>
-                <w:rFonts w:ascii="Arial Narrow" w:hAnsi="Arial Narrow"/>
-                <w:sz w:val="18"/>
-                <w:szCs w:val="18"/>
-              </w:rPr>
-              <w:t/>
-            </w:r>
-            <w:proofErr w:type="gramEnd"/>
-            <w:r>
-              <w:rPr>
-                <w:rFonts w:ascii="Arial Narrow" w:hAnsi="Arial Narrow"/>
-                <w:sz w:val="18"/>
-                <w:szCs w:val="18"/>
-              </w:rPr>
-              <w:t xml:space="preserve"/>
-            </w:r>
           </w:p>
           <w:p>
             <w:pPr>
@@ -5781,24 +5585,6 @@
                 <w:szCs w:val="18"/>
               </w:rPr>
               <w:t xml:space="preserve">- Pour les stages effectués au Québec par les étudiant(e)s de nationalité française, l’étudiant doit demander le formulaire SE401Q (104 pour les stages en entreprise, 106 pour les stages en université). </w:t>
-            </w:r>
-            <w:proofErr w:type="gramStart"/>
-            <w:r>
-              <w:rPr>
-                <w:rFonts w:ascii="Arial Narrow" w:hAnsi="Arial Narrow"/>
-                <w:sz w:val="18"/>
-                <w:szCs w:val="18"/>
-              </w:rPr>
-              <w:t/>
-            </w:r>
-            <w:proofErr w:type="gramEnd"/>
-            <w:r>
-              <w:rPr>
-                <w:rFonts w:ascii="Arial Narrow" w:hAnsi="Arial Narrow"/>
-                <w:sz w:val="18"/>
-                <w:szCs w:val="18"/>
-              </w:rPr>
-              <w:t xml:space="preserve"/>
             </w:r>
           </w:p>
           <w:p>
@@ -6347,7 +6133,6 @@
                 <w:szCs w:val="18"/>
               </w:rPr>
             </w:pPr>
-            <w:proofErr w:type="gramStart"/>
             <w:r>
               <w:rPr>
                 <w:rFonts w:ascii="Arial Narrow" w:hAnsi="Arial Narrow"/>
@@ -6355,15 +6140,6 @@
                 <w:szCs w:val="18"/>
               </w:rPr>
               <w:t xml:space="preserve">dans tous les cas, </w:t>
-            </w:r>
-            <w:proofErr w:type="gramEnd"/>
-            <w:r>
-              <w:rPr>
-                <w:rFonts w:ascii="Arial Narrow" w:hAnsi="Arial Narrow"/>
-                <w:sz w:val="18"/>
-                <w:szCs w:val="18"/>
-              </w:rPr>
-              <w:t xml:space="preserve"/>
             </w:r>
           </w:p>
           <w:p>
@@ -6927,26 +6703,6 @@
               </w:rPr>
               <w:t xml:space="preserve">Conformément au code de la propriété intellectuelle, dans le cas où les activités du(de la) stagiaire donnent lieu à la création d’une œuvre protégée par le droit d’auteur ou la propriété industrielle (y compris un logiciel), si l’organisme d’accueil souhaite l’utiliser et que le(la) stagiaire en est d’accord, un contrat devra être signé entre le(la) stagiaire (auteur) et l’organisme d’accueil. </w:t>
             </w:r>
-            <w:proofErr w:type="gramStart"/>
-            <w:r>
-              <w:rPr>
-                <w:rFonts w:ascii="Arial Narrow" w:hAnsi="Arial Narrow" w:cs="Arial"/>
-                <w:bCs/>
-                <w:sz w:val="18"/>
-                <w:szCs w:val="18"/>
-              </w:rPr>
-              <w:t/>
-            </w:r>
-            <w:proofErr w:type="gramEnd"/>
-            <w:r>
-              <w:rPr>
-                <w:rFonts w:ascii="Arial Narrow" w:hAnsi="Arial Narrow" w:cs="Arial"/>
-                <w:bCs/>
-                <w:sz w:val="18"/>
-                <w:szCs w:val="18"/>
-              </w:rPr>
-              <w:t xml:space="preserve"/>
-            </w:r>
           </w:p>
           <w:p>
             <w:pPr>
@@ -7364,26 +7120,6 @@
                 <w:szCs w:val="18"/>
               </w:rPr>
               <w:t xml:space="preserve">(article 13 suite) </w:t>
-            </w:r>
-            <w:proofErr w:type="gramStart"/>
-            <w:r>
-              <w:rPr>
-                <w:b/>
-                <w:bCs/>
-                <w:sz w:val="18"/>
-                <w:szCs w:val="18"/>
-              </w:rPr>
-              <w:t/>
-            </w:r>
-            <w:proofErr w:type="gramEnd"/>
-            <w:r>
-              <w:rPr>
-                <w:b/>
-                <w:bCs/>
-                <w:sz w:val="18"/>
-                <w:szCs w:val="18"/>
-              </w:rPr>
-              <w:t xml:space="preserve"/>
             </w:r>
           </w:p>
           <w:p>
@@ -7476,7 +7212,7 @@
           <w:smallCaps/>
           <w:szCs w:val="18"/>
         </w:rPr>
-        <w:t>FAIT à MONTREUIL LE : 11/01/2025</w:t>
+        <w:t>FAIT à MONTREUIL LE : 26/02/2025</w:t>
       </w:r>
       <w:r>
         <w:rPr>

</xml_diff>